<commit_message>
actualiza estilos Kyber y documentacion de YAML
</commit_message>
<xml_diff>
--- a/estilos/kyber.docx
+++ b/estilos/kyber.docx
@@ -50,15 +50,17 @@
       <w:pPr>
         <w:pStyle w:val="Abstract"/>
       </w:pPr>
-      <w:r>
-        <w:t xml:space="preserve"> Abstract </w:t>
+      <w:bookmarkStart w:id="0" w:name="_GoBack"/>
+      <w:bookmarkEnd w:id="0"/>
+      <w:r>
+        <w:t>Abstract</w:t>
       </w:r>
     </w:p>
     <w:p>
       <w:pPr>
         <w:pStyle w:val="Heading1"/>
       </w:pPr>
-      <w:bookmarkStart w:id="0" w:name="heading-1"/>
+      <w:bookmarkStart w:id="1" w:name="heading-1"/>
       <w:r>
         <w:rPr>
           <w:lang w:val="en-US"/>
@@ -74,31 +76,13 @@
       <w:r>
         <w:t xml:space="preserve"> 1 </w:t>
       </w:r>
-      <w:bookmarkEnd w:id="0"/>
-    </w:p>
-    <w:p>
-      <w:pPr>
-        <w:pStyle w:val="Heading2"/>
-      </w:pPr>
-      <w:bookmarkStart w:id="1" w:name="heading-2"/>
-      <w:r>
-        <w:t xml:space="preserve"> </w:t>
-      </w:r>
-      <w:proofErr w:type="spellStart"/>
-      <w:r>
-        <w:t>Heading</w:t>
-      </w:r>
-      <w:proofErr w:type="spellEnd"/>
-      <w:r>
-        <w:t xml:space="preserve"> 2 </w:t>
-      </w:r>
       <w:bookmarkEnd w:id="1"/>
     </w:p>
     <w:p>
       <w:pPr>
-        <w:pStyle w:val="Heading3"/>
-      </w:pPr>
-      <w:bookmarkStart w:id="2" w:name="heading-3"/>
+        <w:pStyle w:val="Heading2"/>
+      </w:pPr>
+      <w:bookmarkStart w:id="2" w:name="heading-2"/>
       <w:r>
         <w:t xml:space="preserve"> </w:t>
       </w:r>
@@ -108,15 +92,15 @@
       </w:r>
       <w:proofErr w:type="spellEnd"/>
       <w:r>
-        <w:t xml:space="preserve"> 3 </w:t>
+        <w:t xml:space="preserve"> 2 </w:t>
       </w:r>
       <w:bookmarkEnd w:id="2"/>
     </w:p>
     <w:p>
       <w:pPr>
-        <w:pStyle w:val="Heading4"/>
-      </w:pPr>
-      <w:bookmarkStart w:id="3" w:name="heading-4"/>
+        <w:pStyle w:val="Heading3"/>
+      </w:pPr>
+      <w:bookmarkStart w:id="3" w:name="heading-3"/>
       <w:r>
         <w:t xml:space="preserve"> </w:t>
       </w:r>
@@ -126,15 +110,15 @@
       </w:r>
       <w:proofErr w:type="spellEnd"/>
       <w:r>
-        <w:t xml:space="preserve"> 4 </w:t>
+        <w:t xml:space="preserve"> 3 </w:t>
       </w:r>
       <w:bookmarkEnd w:id="3"/>
     </w:p>
     <w:p>
       <w:pPr>
-        <w:pStyle w:val="Heading5"/>
-      </w:pPr>
-      <w:bookmarkStart w:id="4" w:name="heading-5"/>
+        <w:pStyle w:val="Heading4"/>
+      </w:pPr>
+      <w:bookmarkStart w:id="4" w:name="heading-4"/>
       <w:r>
         <w:t xml:space="preserve"> </w:t>
       </w:r>
@@ -144,15 +128,15 @@
       </w:r>
       <w:proofErr w:type="spellEnd"/>
       <w:r>
-        <w:t xml:space="preserve"> 5 </w:t>
+        <w:t xml:space="preserve"> 4 </w:t>
       </w:r>
       <w:bookmarkEnd w:id="4"/>
     </w:p>
     <w:p>
       <w:pPr>
-        <w:pStyle w:val="Heading6"/>
-      </w:pPr>
-      <w:bookmarkStart w:id="5" w:name="heading-6"/>
+        <w:pStyle w:val="Heading5"/>
+      </w:pPr>
+      <w:bookmarkStart w:id="5" w:name="heading-5"/>
       <w:r>
         <w:t xml:space="preserve"> </w:t>
       </w:r>
@@ -162,15 +146,15 @@
       </w:r>
       <w:proofErr w:type="spellEnd"/>
       <w:r>
-        <w:t xml:space="preserve"> 6 </w:t>
+        <w:t xml:space="preserve"> 5 </w:t>
       </w:r>
       <w:bookmarkEnd w:id="5"/>
     </w:p>
     <w:p>
       <w:pPr>
-        <w:pStyle w:val="Heading7"/>
-      </w:pPr>
-      <w:bookmarkStart w:id="6" w:name="heading-7"/>
+        <w:pStyle w:val="Heading6"/>
+      </w:pPr>
+      <w:bookmarkStart w:id="6" w:name="heading-6"/>
       <w:r>
         <w:t xml:space="preserve"> </w:t>
       </w:r>
@@ -180,15 +164,15 @@
       </w:r>
       <w:proofErr w:type="spellEnd"/>
       <w:r>
-        <w:t xml:space="preserve"> 7 </w:t>
+        <w:t xml:space="preserve"> 6 </w:t>
       </w:r>
       <w:bookmarkEnd w:id="6"/>
     </w:p>
     <w:p>
       <w:pPr>
-        <w:pStyle w:val="Heading8"/>
-      </w:pPr>
-      <w:bookmarkStart w:id="7" w:name="heading-8"/>
+        <w:pStyle w:val="Heading7"/>
+      </w:pPr>
+      <w:bookmarkStart w:id="7" w:name="heading-7"/>
       <w:r>
         <w:t xml:space="preserve"> </w:t>
       </w:r>
@@ -198,15 +182,33 @@
       </w:r>
       <w:proofErr w:type="spellEnd"/>
       <w:r>
-        <w:t xml:space="preserve"> 8 </w:t>
+        <w:t xml:space="preserve"> 7 </w:t>
       </w:r>
       <w:bookmarkEnd w:id="7"/>
     </w:p>
     <w:p>
       <w:pPr>
+        <w:pStyle w:val="Heading8"/>
+      </w:pPr>
+      <w:bookmarkStart w:id="8" w:name="heading-8"/>
+      <w:r>
+        <w:t xml:space="preserve"> </w:t>
+      </w:r>
+      <w:proofErr w:type="spellStart"/>
+      <w:r>
+        <w:t>Heading</w:t>
+      </w:r>
+      <w:proofErr w:type="spellEnd"/>
+      <w:r>
+        <w:t xml:space="preserve"> 8 </w:t>
+      </w:r>
+      <w:bookmarkEnd w:id="8"/>
+    </w:p>
+    <w:p>
+      <w:pPr>
         <w:pStyle w:val="Heading9"/>
       </w:pPr>
-      <w:bookmarkStart w:id="8" w:name="heading-9"/>
+      <w:bookmarkStart w:id="9" w:name="heading-9"/>
       <w:r>
         <w:t xml:space="preserve"> </w:t>
       </w:r>
@@ -218,7 +220,7 @@
       <w:r>
         <w:t xml:space="preserve"> 9 </w:t>
       </w:r>
-      <w:bookmarkEnd w:id="8"/>
+      <w:bookmarkEnd w:id="9"/>
     </w:p>
     <w:p>
       <w:pPr>
@@ -331,12 +333,7 @@
               <w:pStyle w:val="Compact"/>
             </w:pPr>
             <w:r>
-              <w:t xml:space="preserve"> Tab</w:t>
-            </w:r>
-            <w:bookmarkStart w:id="9" w:name="_GoBack"/>
-            <w:bookmarkEnd w:id="9"/>
-            <w:r>
-              <w:t xml:space="preserve">le </w:t>
+              <w:t xml:space="preserve"> Table </w:t>
             </w:r>
           </w:p>
         </w:tc>
@@ -592,7 +589,7 @@
         <w:noProof/>
         <w:sz w:val="16"/>
       </w:rPr>
-      <w:t>2</w:t>
+      <w:t>3</w:t>
     </w:r>
     <w:r>
       <w:rPr>
@@ -639,6 +636,13 @@
         </w:r>
       </w:sdtContent>
     </w:sdt>
+    <w:r>
+      <w:rPr>
+        <w:rFonts w:asciiTheme="majorHAnsi" w:hAnsiTheme="majorHAnsi"/>
+        <w:sz w:val="16"/>
+      </w:rPr>
+      <w:t xml:space="preserve"> </w:t>
+    </w:r>
   </w:p>
   <w:p>
     <w:pPr>
@@ -1700,11 +1704,12 @@
     <w:basedOn w:val="Normal"/>
     <w:next w:val="BodyText"/>
     <w:qFormat/>
-    <w:rsid w:val="000154EA"/>
+    <w:rsid w:val="00C97596"/>
     <w:pPr>
       <w:keepNext/>
       <w:keepLines/>
       <w:spacing w:before="300" w:after="300"/>
+      <w:jc w:val="center"/>
     </w:pPr>
     <w:rPr>
       <w:rFonts w:asciiTheme="majorHAnsi" w:hAnsiTheme="majorHAnsi"/>
@@ -2243,15 +2248,20 @@
   <w:rsids>
     <w:rsidRoot w:val="00E20C6E"/>
     <w:rsid w:val="001E3652"/>
+    <w:rsid w:val="0023371D"/>
     <w:rsid w:val="00363C97"/>
     <w:rsid w:val="004947A3"/>
     <w:rsid w:val="006F283E"/>
     <w:rsid w:val="007875E1"/>
     <w:rsid w:val="007C174C"/>
+    <w:rsid w:val="008D7293"/>
+    <w:rsid w:val="00A52B5A"/>
     <w:rsid w:val="00A53C94"/>
     <w:rsid w:val="00D97CC3"/>
     <w:rsid w:val="00E13799"/>
     <w:rsid w:val="00E20C6E"/>
+    <w:rsid w:val="00EB78BF"/>
+    <w:rsid w:val="00F10167"/>
     <w:rsid w:val="00F71510"/>
   </w:rsids>
   <m:mathPr>
@@ -2701,7 +2711,7 @@
     <w:basedOn w:val="DefaultParagraphFont"/>
     <w:uiPriority w:val="99"/>
     <w:semiHidden/>
-    <w:rsid w:val="00A53C94"/>
+    <w:rsid w:val="00A52B5A"/>
     <w:rPr>
       <w:color w:val="808080"/>
     </w:rPr>
@@ -3067,7 +3077,7 @@
 </file>
 
 <file path=customXml/itemProps1.xml><?xml version="1.0" encoding="utf-8"?>
-<ds:datastoreItem xmlns:ds="http://schemas.openxmlformats.org/officeDocument/2006/customXml" ds:itemID="{21C1570E-109D-4CBF-80A0-BCD88200F965}">
+<ds:datastoreItem xmlns:ds="http://schemas.openxmlformats.org/officeDocument/2006/customXml" ds:itemID="{6F247F78-3C7C-4041-B4F5-9210202F6881}">
   <ds:schemaRefs>
     <ds:schemaRef ds:uri="http://schemas.openxmlformats.org/officeDocument/2006/bibliography"/>
   </ds:schemaRefs>

</xml_diff>

<commit_message>
actualiza estilos de image caption, table caption y captioned figure
</commit_message>
<xml_diff>
--- a/estilos/kyber.docx
+++ b/estilos/kyber.docx
@@ -50,8 +50,6 @@
       <w:pPr>
         <w:pStyle w:val="Abstract"/>
       </w:pPr>
-      <w:bookmarkStart w:id="0" w:name="_GoBack"/>
-      <w:bookmarkEnd w:id="0"/>
       <w:r>
         <w:t>Abstract</w:t>
       </w:r>
@@ -60,7 +58,7 @@
       <w:pPr>
         <w:pStyle w:val="Heading1"/>
       </w:pPr>
-      <w:bookmarkStart w:id="1" w:name="heading-1"/>
+      <w:bookmarkStart w:id="0" w:name="heading-1"/>
       <w:r>
         <w:rPr>
           <w:lang w:val="en-US"/>
@@ -76,13 +74,31 @@
       <w:r>
         <w:t xml:space="preserve"> 1 </w:t>
       </w:r>
+      <w:bookmarkEnd w:id="0"/>
+    </w:p>
+    <w:p>
+      <w:pPr>
+        <w:pStyle w:val="Heading2"/>
+      </w:pPr>
+      <w:bookmarkStart w:id="1" w:name="heading-2"/>
+      <w:r>
+        <w:t xml:space="preserve"> </w:t>
+      </w:r>
+      <w:proofErr w:type="spellStart"/>
+      <w:r>
+        <w:t>Heading</w:t>
+      </w:r>
+      <w:proofErr w:type="spellEnd"/>
+      <w:r>
+        <w:t xml:space="preserve"> 2 </w:t>
+      </w:r>
       <w:bookmarkEnd w:id="1"/>
     </w:p>
     <w:p>
       <w:pPr>
-        <w:pStyle w:val="Heading2"/>
-      </w:pPr>
-      <w:bookmarkStart w:id="2" w:name="heading-2"/>
+        <w:pStyle w:val="Heading3"/>
+      </w:pPr>
+      <w:bookmarkStart w:id="2" w:name="heading-3"/>
       <w:r>
         <w:t xml:space="preserve"> </w:t>
       </w:r>
@@ -92,15 +108,15 @@
       </w:r>
       <w:proofErr w:type="spellEnd"/>
       <w:r>
-        <w:t xml:space="preserve"> 2 </w:t>
+        <w:t xml:space="preserve"> 3 </w:t>
       </w:r>
       <w:bookmarkEnd w:id="2"/>
     </w:p>
     <w:p>
       <w:pPr>
-        <w:pStyle w:val="Heading3"/>
-      </w:pPr>
-      <w:bookmarkStart w:id="3" w:name="heading-3"/>
+        <w:pStyle w:val="Heading4"/>
+      </w:pPr>
+      <w:bookmarkStart w:id="3" w:name="heading-4"/>
       <w:r>
         <w:t xml:space="preserve"> </w:t>
       </w:r>
@@ -110,15 +126,15 @@
       </w:r>
       <w:proofErr w:type="spellEnd"/>
       <w:r>
-        <w:t xml:space="preserve"> 3 </w:t>
+        <w:t xml:space="preserve"> 4 </w:t>
       </w:r>
       <w:bookmarkEnd w:id="3"/>
     </w:p>
     <w:p>
       <w:pPr>
-        <w:pStyle w:val="Heading4"/>
-      </w:pPr>
-      <w:bookmarkStart w:id="4" w:name="heading-4"/>
+        <w:pStyle w:val="Heading5"/>
+      </w:pPr>
+      <w:bookmarkStart w:id="4" w:name="heading-5"/>
       <w:r>
         <w:t xml:space="preserve"> </w:t>
       </w:r>
@@ -128,15 +144,15 @@
       </w:r>
       <w:proofErr w:type="spellEnd"/>
       <w:r>
-        <w:t xml:space="preserve"> 4 </w:t>
+        <w:t xml:space="preserve"> 5 </w:t>
       </w:r>
       <w:bookmarkEnd w:id="4"/>
     </w:p>
     <w:p>
       <w:pPr>
-        <w:pStyle w:val="Heading5"/>
-      </w:pPr>
-      <w:bookmarkStart w:id="5" w:name="heading-5"/>
+        <w:pStyle w:val="Heading6"/>
+      </w:pPr>
+      <w:bookmarkStart w:id="5" w:name="heading-6"/>
       <w:r>
         <w:t xml:space="preserve"> </w:t>
       </w:r>
@@ -146,15 +162,15 @@
       </w:r>
       <w:proofErr w:type="spellEnd"/>
       <w:r>
-        <w:t xml:space="preserve"> 5 </w:t>
+        <w:t xml:space="preserve"> 6 </w:t>
       </w:r>
       <w:bookmarkEnd w:id="5"/>
     </w:p>
     <w:p>
       <w:pPr>
-        <w:pStyle w:val="Heading6"/>
-      </w:pPr>
-      <w:bookmarkStart w:id="6" w:name="heading-6"/>
+        <w:pStyle w:val="Heading7"/>
+      </w:pPr>
+      <w:bookmarkStart w:id="6" w:name="heading-7"/>
       <w:r>
         <w:t xml:space="preserve"> </w:t>
       </w:r>
@@ -164,15 +180,15 @@
       </w:r>
       <w:proofErr w:type="spellEnd"/>
       <w:r>
-        <w:t xml:space="preserve"> 6 </w:t>
+        <w:t xml:space="preserve"> 7 </w:t>
       </w:r>
       <w:bookmarkEnd w:id="6"/>
     </w:p>
     <w:p>
       <w:pPr>
-        <w:pStyle w:val="Heading7"/>
-      </w:pPr>
-      <w:bookmarkStart w:id="7" w:name="heading-7"/>
+        <w:pStyle w:val="Heading8"/>
+      </w:pPr>
+      <w:bookmarkStart w:id="7" w:name="heading-8"/>
       <w:r>
         <w:t xml:space="preserve"> </w:t>
       </w:r>
@@ -182,15 +198,15 @@
       </w:r>
       <w:proofErr w:type="spellEnd"/>
       <w:r>
-        <w:t xml:space="preserve"> 7 </w:t>
+        <w:t xml:space="preserve"> 8 </w:t>
       </w:r>
       <w:bookmarkEnd w:id="7"/>
     </w:p>
     <w:p>
       <w:pPr>
-        <w:pStyle w:val="Heading8"/>
-      </w:pPr>
-      <w:bookmarkStart w:id="8" w:name="heading-8"/>
+        <w:pStyle w:val="Heading9"/>
+      </w:pPr>
+      <w:bookmarkStart w:id="8" w:name="heading-9"/>
       <w:r>
         <w:t xml:space="preserve"> </w:t>
       </w:r>
@@ -200,27 +216,9 @@
       </w:r>
       <w:proofErr w:type="spellEnd"/>
       <w:r>
-        <w:t xml:space="preserve"> 8 </w:t>
+        <w:t xml:space="preserve"> 9 </w:t>
       </w:r>
       <w:bookmarkEnd w:id="8"/>
-    </w:p>
-    <w:p>
-      <w:pPr>
-        <w:pStyle w:val="Heading9"/>
-      </w:pPr>
-      <w:bookmarkStart w:id="9" w:name="heading-9"/>
-      <w:r>
-        <w:t xml:space="preserve"> </w:t>
-      </w:r>
-      <w:proofErr w:type="spellStart"/>
-      <w:r>
-        <w:t>Heading</w:t>
-      </w:r>
-      <w:proofErr w:type="spellEnd"/>
-      <w:r>
-        <w:t xml:space="preserve"> 9 </w:t>
-      </w:r>
-      <w:bookmarkEnd w:id="9"/>
     </w:p>
     <w:p>
       <w:pPr>
@@ -292,8 +290,6 @@
       <w:pPr>
         <w:pStyle w:val="TableCaption"/>
         <w:rPr>
-          <w:rFonts w:asciiTheme="majorHAnsi" w:hAnsiTheme="majorHAnsi"/>
-          <w:sz w:val="20"/>
           <w:szCs w:val="20"/>
         </w:rPr>
       </w:pPr>
@@ -302,8 +298,6 @@
       </w:r>
       <w:r>
         <w:rPr>
-          <w:rFonts w:asciiTheme="majorHAnsi" w:hAnsiTheme="majorHAnsi"/>
-          <w:sz w:val="20"/>
           <w:szCs w:val="20"/>
         </w:rPr>
         <w:t xml:space="preserve">Table caption. </w:t>
@@ -389,21 +383,10 @@
     <w:p>
       <w:pPr>
         <w:pStyle w:val="ImageCaption"/>
-        <w:rPr>
-          <w:rFonts w:asciiTheme="majorHAnsi" w:hAnsiTheme="majorHAnsi"/>
-          <w:sz w:val="20"/>
-          <w:szCs w:val="20"/>
-        </w:rPr>
-      </w:pPr>
-      <w:r>
-        <w:t xml:space="preserve"> </w:t>
-      </w:r>
-      <w:r>
-        <w:rPr>
-          <w:rFonts w:asciiTheme="majorHAnsi" w:hAnsiTheme="majorHAnsi"/>
-          <w:sz w:val="20"/>
-          <w:szCs w:val="20"/>
-        </w:rPr>
+      </w:pPr>
+      <w:bookmarkStart w:id="9" w:name="_GoBack"/>
+      <w:bookmarkEnd w:id="9"/>
+      <w:r>
         <w:t xml:space="preserve">Image Caption </w:t>
       </w:r>
     </w:p>
@@ -753,6 +736,281 @@
 <file path=word/numbering.xml><?xml version="1.0" encoding="utf-8"?>
 <w:numbering xmlns:wpc="http://schemas.microsoft.com/office/word/2010/wordprocessingCanvas" xmlns:mc="http://schemas.openxmlformats.org/markup-compatibility/2006" xmlns:o="urn:schemas-microsoft-com:office:office" xmlns:r="http://schemas.openxmlformats.org/officeDocument/2006/relationships" xmlns:m="http://schemas.openxmlformats.org/officeDocument/2006/math" xmlns:v="urn:schemas-microsoft-com:vml" xmlns:wp14="http://schemas.microsoft.com/office/word/2010/wordprocessingDrawing" xmlns:wp="http://schemas.openxmlformats.org/drawingml/2006/wordprocessingDrawing" xmlns:w10="urn:schemas-microsoft-com:office:word" xmlns:w="http://schemas.openxmlformats.org/wordprocessingml/2006/main" xmlns:w14="http://schemas.microsoft.com/office/word/2010/wordml" xmlns:w15="http://schemas.microsoft.com/office/word/2012/wordml" xmlns:wpg="http://schemas.microsoft.com/office/word/2010/wordprocessingGroup" xmlns:wpi="http://schemas.microsoft.com/office/word/2010/wordprocessingInk" xmlns:wne="http://schemas.microsoft.com/office/word/2006/wordml" xmlns:wps="http://schemas.microsoft.com/office/word/2010/wordprocessingShape" mc:Ignorable="w14 w15 wp14">
   <w:abstractNum w:abstractNumId="0" w15:restartNumberingAfterBreak="0">
+    <w:nsid w:val="FFFFFF7C"/>
+    <w:multiLevelType w:val="singleLevel"/>
+    <w:tmpl w:val="511AAA06"/>
+    <w:lvl w:ilvl="0">
+      <w:start w:val="1"/>
+      <w:numFmt w:val="decimal"/>
+      <w:lvlText w:val="%1."/>
+      <w:lvlJc w:val="left"/>
+      <w:pPr>
+        <w:tabs>
+          <w:tab w:val="num" w:pos="1492"/>
+        </w:tabs>
+        <w:ind w:left="1492" w:hanging="360"/>
+      </w:pPr>
+    </w:lvl>
+  </w:abstractNum>
+  <w:abstractNum w:abstractNumId="1" w15:restartNumberingAfterBreak="0">
+    <w:nsid w:val="FFFFFF7D"/>
+    <w:multiLevelType w:val="singleLevel"/>
+    <w:tmpl w:val="D1B6CB16"/>
+    <w:lvl w:ilvl="0">
+      <w:start w:val="1"/>
+      <w:numFmt w:val="decimal"/>
+      <w:lvlText w:val="%1."/>
+      <w:lvlJc w:val="left"/>
+      <w:pPr>
+        <w:tabs>
+          <w:tab w:val="num" w:pos="1209"/>
+        </w:tabs>
+        <w:ind w:left="1209" w:hanging="360"/>
+      </w:pPr>
+    </w:lvl>
+  </w:abstractNum>
+  <w:abstractNum w:abstractNumId="2" w15:restartNumberingAfterBreak="0">
+    <w:nsid w:val="FFFFFF7E"/>
+    <w:multiLevelType w:val="singleLevel"/>
+    <w:tmpl w:val="34ECC3B6"/>
+    <w:lvl w:ilvl="0">
+      <w:start w:val="1"/>
+      <w:numFmt w:val="decimal"/>
+      <w:lvlText w:val="%1."/>
+      <w:lvlJc w:val="left"/>
+      <w:pPr>
+        <w:tabs>
+          <w:tab w:val="num" w:pos="926"/>
+        </w:tabs>
+        <w:ind w:left="926" w:hanging="360"/>
+      </w:pPr>
+    </w:lvl>
+  </w:abstractNum>
+  <w:abstractNum w:abstractNumId="3" w15:restartNumberingAfterBreak="0">
+    <w:nsid w:val="FFFFFF7F"/>
+    <w:multiLevelType w:val="singleLevel"/>
+    <w:tmpl w:val="20E2D25E"/>
+    <w:lvl w:ilvl="0">
+      <w:start w:val="1"/>
+      <w:numFmt w:val="decimal"/>
+      <w:lvlText w:val="%1."/>
+      <w:lvlJc w:val="left"/>
+      <w:pPr>
+        <w:tabs>
+          <w:tab w:val="num" w:pos="643"/>
+        </w:tabs>
+        <w:ind w:left="643" w:hanging="360"/>
+      </w:pPr>
+    </w:lvl>
+  </w:abstractNum>
+  <w:abstractNum w:abstractNumId="4" w15:restartNumberingAfterBreak="0">
+    <w:nsid w:val="FFFFFF80"/>
+    <w:multiLevelType w:val="singleLevel"/>
+    <w:tmpl w:val="86561E46"/>
+    <w:lvl w:ilvl="0">
+      <w:start w:val="1"/>
+      <w:numFmt w:val="bullet"/>
+      <w:lvlText w:val=""/>
+      <w:lvlJc w:val="left"/>
+      <w:pPr>
+        <w:tabs>
+          <w:tab w:val="num" w:pos="1492"/>
+        </w:tabs>
+        <w:ind w:left="1492" w:hanging="360"/>
+      </w:pPr>
+      <w:rPr>
+        <w:rFonts w:ascii="Symbol" w:hAnsi="Symbol" w:hint="default"/>
+      </w:rPr>
+    </w:lvl>
+  </w:abstractNum>
+  <w:abstractNum w:abstractNumId="5" w15:restartNumberingAfterBreak="0">
+    <w:nsid w:val="FFFFFF81"/>
+    <w:multiLevelType w:val="singleLevel"/>
+    <w:tmpl w:val="9B5803C0"/>
+    <w:lvl w:ilvl="0">
+      <w:start w:val="1"/>
+      <w:numFmt w:val="bullet"/>
+      <w:lvlText w:val=""/>
+      <w:lvlJc w:val="left"/>
+      <w:pPr>
+        <w:tabs>
+          <w:tab w:val="num" w:pos="1209"/>
+        </w:tabs>
+        <w:ind w:left="1209" w:hanging="360"/>
+      </w:pPr>
+      <w:rPr>
+        <w:rFonts w:ascii="Symbol" w:hAnsi="Symbol" w:hint="default"/>
+      </w:rPr>
+    </w:lvl>
+  </w:abstractNum>
+  <w:abstractNum w:abstractNumId="6" w15:restartNumberingAfterBreak="0">
+    <w:nsid w:val="FFFFFF82"/>
+    <w:multiLevelType w:val="singleLevel"/>
+    <w:tmpl w:val="A614F8EA"/>
+    <w:lvl w:ilvl="0">
+      <w:start w:val="1"/>
+      <w:numFmt w:val="bullet"/>
+      <w:lvlText w:val=""/>
+      <w:lvlJc w:val="left"/>
+      <w:pPr>
+        <w:tabs>
+          <w:tab w:val="num" w:pos="926"/>
+        </w:tabs>
+        <w:ind w:left="926" w:hanging="360"/>
+      </w:pPr>
+      <w:rPr>
+        <w:rFonts w:ascii="Symbol" w:hAnsi="Symbol" w:hint="default"/>
+      </w:rPr>
+    </w:lvl>
+  </w:abstractNum>
+  <w:abstractNum w:abstractNumId="7" w15:restartNumberingAfterBreak="0">
+    <w:nsid w:val="FFFFFF83"/>
+    <w:multiLevelType w:val="singleLevel"/>
+    <w:tmpl w:val="657CE262"/>
+    <w:lvl w:ilvl="0">
+      <w:start w:val="1"/>
+      <w:numFmt w:val="bullet"/>
+      <w:lvlText w:val=""/>
+      <w:lvlJc w:val="left"/>
+      <w:pPr>
+        <w:tabs>
+          <w:tab w:val="num" w:pos="643"/>
+        </w:tabs>
+        <w:ind w:left="643" w:hanging="360"/>
+      </w:pPr>
+      <w:rPr>
+        <w:rFonts w:ascii="Symbol" w:hAnsi="Symbol" w:hint="default"/>
+      </w:rPr>
+    </w:lvl>
+  </w:abstractNum>
+  <w:abstractNum w:abstractNumId="8" w15:restartNumberingAfterBreak="0">
+    <w:nsid w:val="FFFFFF88"/>
+    <w:multiLevelType w:val="singleLevel"/>
+    <w:tmpl w:val="3246FDAC"/>
+    <w:lvl w:ilvl="0">
+      <w:start w:val="1"/>
+      <w:numFmt w:val="decimal"/>
+      <w:lvlText w:val="%1."/>
+      <w:lvlJc w:val="left"/>
+      <w:pPr>
+        <w:tabs>
+          <w:tab w:val="num" w:pos="360"/>
+        </w:tabs>
+        <w:ind w:left="360" w:hanging="360"/>
+      </w:pPr>
+    </w:lvl>
+  </w:abstractNum>
+  <w:abstractNum w:abstractNumId="9" w15:restartNumberingAfterBreak="0">
+    <w:nsid w:val="FFFFFF89"/>
+    <w:multiLevelType w:val="singleLevel"/>
+    <w:tmpl w:val="EF36914E"/>
+    <w:lvl w:ilvl="0">
+      <w:start w:val="1"/>
+      <w:numFmt w:val="bullet"/>
+      <w:lvlText w:val=""/>
+      <w:lvlJc w:val="left"/>
+      <w:pPr>
+        <w:tabs>
+          <w:tab w:val="num" w:pos="360"/>
+        </w:tabs>
+        <w:ind w:left="360" w:hanging="360"/>
+      </w:pPr>
+      <w:rPr>
+        <w:rFonts w:ascii="Symbol" w:hAnsi="Symbol" w:hint="default"/>
+      </w:rPr>
+    </w:lvl>
+  </w:abstractNum>
+  <w:abstractNum w:abstractNumId="10" w15:restartNumberingAfterBreak="0">
+    <w:nsid w:val="157A1BB3"/>
+    <w:multiLevelType w:val="hybridMultilevel"/>
+    <w:tmpl w:val="46BAABF8"/>
+    <w:lvl w:ilvl="0" w:tplc="F2AEBD16">
+      <w:start w:val="1"/>
+      <w:numFmt w:val="decimal"/>
+      <w:pStyle w:val="ImageCaption"/>
+      <w:lvlText w:val="%1."/>
+      <w:lvlJc w:val="left"/>
+      <w:pPr>
+        <w:ind w:left="417" w:hanging="360"/>
+      </w:pPr>
+      <w:rPr>
+        <w:rFonts w:hint="default"/>
+      </w:rPr>
+    </w:lvl>
+    <w:lvl w:ilvl="1" w:tplc="340A0019" w:tentative="1">
+      <w:start w:val="1"/>
+      <w:numFmt w:val="lowerLetter"/>
+      <w:lvlText w:val="%2."/>
+      <w:lvlJc w:val="left"/>
+      <w:pPr>
+        <w:ind w:left="1486" w:hanging="360"/>
+      </w:pPr>
+    </w:lvl>
+    <w:lvl w:ilvl="2" w:tplc="340A001B" w:tentative="1">
+      <w:start w:val="1"/>
+      <w:numFmt w:val="lowerRoman"/>
+      <w:lvlText w:val="%3."/>
+      <w:lvlJc w:val="right"/>
+      <w:pPr>
+        <w:ind w:left="2206" w:hanging="180"/>
+      </w:pPr>
+    </w:lvl>
+    <w:lvl w:ilvl="3" w:tplc="340A000F" w:tentative="1">
+      <w:start w:val="1"/>
+      <w:numFmt w:val="decimal"/>
+      <w:lvlText w:val="%4."/>
+      <w:lvlJc w:val="left"/>
+      <w:pPr>
+        <w:ind w:left="2926" w:hanging="360"/>
+      </w:pPr>
+    </w:lvl>
+    <w:lvl w:ilvl="4" w:tplc="340A0019" w:tentative="1">
+      <w:start w:val="1"/>
+      <w:numFmt w:val="lowerLetter"/>
+      <w:lvlText w:val="%5."/>
+      <w:lvlJc w:val="left"/>
+      <w:pPr>
+        <w:ind w:left="3646" w:hanging="360"/>
+      </w:pPr>
+    </w:lvl>
+    <w:lvl w:ilvl="5" w:tplc="340A001B" w:tentative="1">
+      <w:start w:val="1"/>
+      <w:numFmt w:val="lowerRoman"/>
+      <w:lvlText w:val="%6."/>
+      <w:lvlJc w:val="right"/>
+      <w:pPr>
+        <w:ind w:left="4366" w:hanging="180"/>
+      </w:pPr>
+    </w:lvl>
+    <w:lvl w:ilvl="6" w:tplc="340A000F" w:tentative="1">
+      <w:start w:val="1"/>
+      <w:numFmt w:val="decimal"/>
+      <w:lvlText w:val="%7."/>
+      <w:lvlJc w:val="left"/>
+      <w:pPr>
+        <w:ind w:left="5086" w:hanging="360"/>
+      </w:pPr>
+    </w:lvl>
+    <w:lvl w:ilvl="7" w:tplc="340A0019" w:tentative="1">
+      <w:start w:val="1"/>
+      <w:numFmt w:val="lowerLetter"/>
+      <w:lvlText w:val="%8."/>
+      <w:lvlJc w:val="left"/>
+      <w:pPr>
+        <w:ind w:left="5806" w:hanging="360"/>
+      </w:pPr>
+    </w:lvl>
+    <w:lvl w:ilvl="8" w:tplc="340A001B" w:tentative="1">
+      <w:start w:val="1"/>
+      <w:numFmt w:val="lowerRoman"/>
+      <w:lvlText w:val="%9."/>
+      <w:lvlJc w:val="right"/>
+      <w:pPr>
+        <w:ind w:left="6526" w:hanging="180"/>
+      </w:pPr>
+    </w:lvl>
+  </w:abstractNum>
+  <w:abstractNum w:abstractNumId="11" w15:restartNumberingAfterBreak="0">
     <w:nsid w:val="170CD2DE"/>
     <w:multiLevelType w:val="multilevel"/>
     <w:tmpl w:val="0DDCED16"/>
@@ -856,7 +1114,93 @@
       </w:pPr>
     </w:lvl>
   </w:abstractNum>
-  <w:abstractNum w:abstractNumId="1" w15:restartNumberingAfterBreak="0">
+  <w:abstractNum w:abstractNumId="12" w15:restartNumberingAfterBreak="0">
+    <w:nsid w:val="522D4EAB"/>
+    <w:multiLevelType w:val="hybridMultilevel"/>
+    <w:tmpl w:val="77A8D1E4"/>
+    <w:lvl w:ilvl="0" w:tplc="D1C62966">
+      <w:start w:val="1"/>
+      <w:numFmt w:val="decimal"/>
+      <w:lvlText w:val="%1."/>
+      <w:lvlJc w:val="left"/>
+      <w:pPr>
+        <w:ind w:left="360" w:hanging="360"/>
+      </w:pPr>
+    </w:lvl>
+    <w:lvl w:ilvl="1" w:tplc="340A0019" w:tentative="1">
+      <w:start w:val="1"/>
+      <w:numFmt w:val="lowerLetter"/>
+      <w:lvlText w:val="%2."/>
+      <w:lvlJc w:val="left"/>
+      <w:pPr>
+        <w:ind w:left="1440" w:hanging="360"/>
+      </w:pPr>
+    </w:lvl>
+    <w:lvl w:ilvl="2" w:tplc="340A001B" w:tentative="1">
+      <w:start w:val="1"/>
+      <w:numFmt w:val="lowerRoman"/>
+      <w:lvlText w:val="%3."/>
+      <w:lvlJc w:val="right"/>
+      <w:pPr>
+        <w:ind w:left="2160" w:hanging="180"/>
+      </w:pPr>
+    </w:lvl>
+    <w:lvl w:ilvl="3" w:tplc="340A000F" w:tentative="1">
+      <w:start w:val="1"/>
+      <w:numFmt w:val="decimal"/>
+      <w:lvlText w:val="%4."/>
+      <w:lvlJc w:val="left"/>
+      <w:pPr>
+        <w:ind w:left="2880" w:hanging="360"/>
+      </w:pPr>
+    </w:lvl>
+    <w:lvl w:ilvl="4" w:tplc="340A0019" w:tentative="1">
+      <w:start w:val="1"/>
+      <w:numFmt w:val="lowerLetter"/>
+      <w:lvlText w:val="%5."/>
+      <w:lvlJc w:val="left"/>
+      <w:pPr>
+        <w:ind w:left="3600" w:hanging="360"/>
+      </w:pPr>
+    </w:lvl>
+    <w:lvl w:ilvl="5" w:tplc="340A001B" w:tentative="1">
+      <w:start w:val="1"/>
+      <w:numFmt w:val="lowerRoman"/>
+      <w:lvlText w:val="%6."/>
+      <w:lvlJc w:val="right"/>
+      <w:pPr>
+        <w:ind w:left="4320" w:hanging="180"/>
+      </w:pPr>
+    </w:lvl>
+    <w:lvl w:ilvl="6" w:tplc="340A000F" w:tentative="1">
+      <w:start w:val="1"/>
+      <w:numFmt w:val="decimal"/>
+      <w:lvlText w:val="%7."/>
+      <w:lvlJc w:val="left"/>
+      <w:pPr>
+        <w:ind w:left="5040" w:hanging="360"/>
+      </w:pPr>
+    </w:lvl>
+    <w:lvl w:ilvl="7" w:tplc="340A0019" w:tentative="1">
+      <w:start w:val="1"/>
+      <w:numFmt w:val="lowerLetter"/>
+      <w:lvlText w:val="%8."/>
+      <w:lvlJc w:val="left"/>
+      <w:pPr>
+        <w:ind w:left="5760" w:hanging="360"/>
+      </w:pPr>
+    </w:lvl>
+    <w:lvl w:ilvl="8" w:tplc="340A001B" w:tentative="1">
+      <w:start w:val="1"/>
+      <w:numFmt w:val="lowerRoman"/>
+      <w:lvlText w:val="%9."/>
+      <w:lvlJc w:val="right"/>
+      <w:pPr>
+        <w:ind w:left="6480" w:hanging="180"/>
+      </w:pPr>
+    </w:lvl>
+  </w:abstractNum>
+  <w:abstractNum w:abstractNumId="13" w15:restartNumberingAfterBreak="0">
     <w:nsid w:val="52612B9E"/>
     <w:multiLevelType w:val="multilevel"/>
     <w:tmpl w:val="A2BA41F8"/>
@@ -952,10 +1296,46 @@
     </w:lvl>
   </w:abstractNum>
   <w:num w:numId="1">
+    <w:abstractNumId w:val="11"/>
+  </w:num>
+  <w:num w:numId="2">
+    <w:abstractNumId w:val="13"/>
+  </w:num>
+  <w:num w:numId="3">
+    <w:abstractNumId w:val="9"/>
+  </w:num>
+  <w:num w:numId="4">
+    <w:abstractNumId w:val="7"/>
+  </w:num>
+  <w:num w:numId="5">
+    <w:abstractNumId w:val="6"/>
+  </w:num>
+  <w:num w:numId="6">
+    <w:abstractNumId w:val="5"/>
+  </w:num>
+  <w:num w:numId="7">
+    <w:abstractNumId w:val="4"/>
+  </w:num>
+  <w:num w:numId="8">
+    <w:abstractNumId w:val="8"/>
+  </w:num>
+  <w:num w:numId="9">
+    <w:abstractNumId w:val="3"/>
+  </w:num>
+  <w:num w:numId="10">
+    <w:abstractNumId w:val="2"/>
+  </w:num>
+  <w:num w:numId="11">
+    <w:abstractNumId w:val="1"/>
+  </w:num>
+  <w:num w:numId="12">
     <w:abstractNumId w:val="0"/>
   </w:num>
-  <w:num w:numId="2">
-    <w:abstractNumId w:val="1"/>
+  <w:num w:numId="13">
+    <w:abstractNumId w:val="12"/>
+  </w:num>
+  <w:num w:numId="14">
+    <w:abstractNumId w:val="10"/>
   </w:num>
 </w:numbering>
 </file>
@@ -1792,13 +2172,32 @@
   <w:style w:type="paragraph" w:customStyle="1" w:styleId="TableCaption">
     <w:name w:val="Table Caption"/>
     <w:basedOn w:val="Caption"/>
+    <w:autoRedefine/>
+    <w:rsid w:val="00055618"/>
     <w:pPr>
       <w:keepNext/>
+      <w:jc w:val="center"/>
     </w:pPr>
+    <w:rPr>
+      <w:rFonts w:asciiTheme="majorHAnsi" w:hAnsiTheme="majorHAnsi"/>
+      <w:sz w:val="20"/>
+    </w:rPr>
   </w:style>
   <w:style w:type="paragraph" w:customStyle="1" w:styleId="ImageCaption">
     <w:name w:val="Image Caption"/>
     <w:basedOn w:val="Caption"/>
+    <w:autoRedefine/>
+    <w:rsid w:val="007401D3"/>
+    <w:pPr>
+      <w:numPr>
+        <w:numId w:val="14"/>
+      </w:numPr>
+      <w:ind w:left="357" w:hanging="357"/>
+    </w:pPr>
+    <w:rPr>
+      <w:rFonts w:asciiTheme="majorHAnsi" w:hAnsiTheme="majorHAnsi"/>
+      <w:sz w:val="20"/>
+    </w:rPr>
   </w:style>
   <w:style w:type="paragraph" w:customStyle="1" w:styleId="Figure">
     <w:name w:val="Figure"/>
@@ -1807,9 +2206,14 @@
   <w:style w:type="paragraph" w:customStyle="1" w:styleId="CaptionedFigure">
     <w:name w:val="Captioned Figure"/>
     <w:basedOn w:val="Figure"/>
+    <w:rsid w:val="00F70AED"/>
     <w:pPr>
       <w:keepNext/>
+      <w:spacing w:after="0"/>
     </w:pPr>
+    <w:rPr>
+      <w:rFonts w:asciiTheme="majorHAnsi" w:hAnsiTheme="majorHAnsi"/>
+    </w:rPr>
   </w:style>
   <w:style w:type="character" w:customStyle="1" w:styleId="CaptionChar">
     <w:name w:val="Caption Char"/>
@@ -2185,12 +2589,12 @@
 
 <file path=word/glossary/fontTable.xml><?xml version="1.0" encoding="utf-8"?>
 <w:fonts xmlns:mc="http://schemas.openxmlformats.org/markup-compatibility/2006" xmlns:r="http://schemas.openxmlformats.org/officeDocument/2006/relationships" xmlns:w="http://schemas.openxmlformats.org/wordprocessingml/2006/main" xmlns:w14="http://schemas.microsoft.com/office/word/2010/wordml" xmlns:w15="http://schemas.microsoft.com/office/word/2012/wordml" mc:Ignorable="w14 w15">
-  <w:font w:name="Cambria">
-    <w:panose1 w:val="02040503050406030204"/>
-    <w:charset w:val="00"/>
+  <w:font w:name="Symbol">
+    <w:panose1 w:val="05050102010706020507"/>
+    <w:charset w:val="02"/>
     <w:family w:val="roman"/>
     <w:pitch w:val="variable"/>
-    <w:sig w:usb0="E00002FF" w:usb1="400004FF" w:usb2="00000000" w:usb3="00000000" w:csb0="0000019F" w:csb1="00000000"/>
+    <w:sig w:usb0="00000000" w:usb1="10000000" w:usb2="00000000" w:usb3="00000000" w:csb0="80000000" w:csb1="00000000"/>
   </w:font>
   <w:font w:name="Times New Roman">
     <w:panose1 w:val="02020603050405020304"/>
@@ -2198,6 +2602,13 @@
     <w:family w:val="roman"/>
     <w:pitch w:val="variable"/>
     <w:sig w:usb0="E0002AFF" w:usb1="C0007841" w:usb2="00000009" w:usb3="00000000" w:csb0="000001FF" w:csb1="00000000"/>
+  </w:font>
+  <w:font w:name="Cambria">
+    <w:panose1 w:val="02040503050406030204"/>
+    <w:charset w:val="00"/>
+    <w:family w:val="roman"/>
+    <w:pitch w:val="variable"/>
+    <w:sig w:usb0="E00002FF" w:usb1="400004FF" w:usb2="00000000" w:usb3="00000000" w:csb0="0000019F" w:csb1="00000000"/>
   </w:font>
   <w:font w:name="Calibri">
     <w:panose1 w:val="020F0502020204030204"/>
@@ -3077,7 +3488,7 @@
 </file>
 
 <file path=customXml/itemProps1.xml><?xml version="1.0" encoding="utf-8"?>
-<ds:datastoreItem xmlns:ds="http://schemas.openxmlformats.org/officeDocument/2006/customXml" ds:itemID="{6F247F78-3C7C-4041-B4F5-9210202F6881}">
+<ds:datastoreItem xmlns:ds="http://schemas.openxmlformats.org/officeDocument/2006/customXml" ds:itemID="{D7331FDC-7886-452A-B17D-081220B2D09E}">
   <ds:schemaRefs>
     <ds:schemaRef ds:uri="http://schemas.openxmlformats.org/officeDocument/2006/bibliography"/>
   </ds:schemaRefs>

</xml_diff>

<commit_message>
feat: Crea subtitulo con separador en footer
</commit_message>
<xml_diff>
--- a/estilos/kyber.docx
+++ b/estilos/kyber.docx
@@ -19,51 +19,44 @@
     <w:p>
       <w:pPr>
         <w:pStyle w:val="Subtitle"/>
+      </w:pPr>
+      <w:r>
+        <w:t>Subtitle</w:t>
+      </w:r>
+    </w:p>
+    <w:p>
+      <w:pPr>
+        <w:pStyle w:val="Author"/>
+      </w:pPr>
+      <w:r>
+        <w:t xml:space="preserve"> Author </w:t>
+      </w:r>
+    </w:p>
+    <w:p>
+      <w:pPr>
+        <w:pStyle w:val="Date"/>
+      </w:pPr>
+      <w:r>
+        <w:t xml:space="preserve"> Date </w:t>
+      </w:r>
+    </w:p>
+    <w:p>
+      <w:pPr>
+        <w:pStyle w:val="Abstract"/>
+      </w:pPr>
+      <w:r>
+        <w:t>Abstract</w:t>
+      </w:r>
+    </w:p>
+    <w:p>
+      <w:pPr>
+        <w:pStyle w:val="Heading1"/>
+      </w:pPr>
+      <w:bookmarkStart w:id="0" w:name="heading-1"/>
+      <w:r>
         <w:rPr>
           <w:lang w:val="en-US"/>
         </w:rPr>
-      </w:pPr>
-      <w:r>
-        <w:rPr>
-          <w:lang w:val="en-US"/>
-        </w:rPr>
-        <w:t>Subtitle</w:t>
-      </w:r>
-    </w:p>
-    <w:p>
-      <w:pPr>
-        <w:pStyle w:val="Author"/>
-      </w:pPr>
-      <w:r>
-        <w:t xml:space="preserve"> Author </w:t>
-      </w:r>
-    </w:p>
-    <w:p>
-      <w:pPr>
-        <w:pStyle w:val="Date"/>
-      </w:pPr>
-      <w:r>
-        <w:t xml:space="preserve"> Date </w:t>
-      </w:r>
-    </w:p>
-    <w:p>
-      <w:pPr>
-        <w:pStyle w:val="Abstract"/>
-      </w:pPr>
-      <w:r>
-        <w:t>Abstract</w:t>
-      </w:r>
-    </w:p>
-    <w:p>
-      <w:pPr>
-        <w:pStyle w:val="Heading1"/>
-      </w:pPr>
-      <w:bookmarkStart w:id="0" w:name="heading-1"/>
-      <w:r>
-        <w:rPr>
-          <w:lang w:val="en-US"/>
-        </w:rPr>
-        <w:lastRenderedPageBreak/>
         <w:t xml:space="preserve"> </w:t>
       </w:r>
       <w:proofErr w:type="spellStart"/>
@@ -384,8 +377,6 @@
       <w:pPr>
         <w:pStyle w:val="ImageCaption"/>
       </w:pPr>
-      <w:bookmarkStart w:id="9" w:name="_GoBack"/>
-      <w:bookmarkEnd w:id="9"/>
       <w:r>
         <w:t xml:space="preserve">Image Caption </w:t>
       </w:r>
@@ -497,8 +488,12 @@
       <w:proofErr w:type="spellEnd"/>
     </w:p>
     <w:sectPr>
-      <w:headerReference w:type="default" r:id="rId9"/>
-      <w:footerReference w:type="default" r:id="rId10"/>
+      <w:headerReference w:type="even" r:id="rId9"/>
+      <w:headerReference w:type="default" r:id="rId10"/>
+      <w:footerReference w:type="even" r:id="rId11"/>
+      <w:footerReference w:type="default" r:id="rId12"/>
+      <w:headerReference w:type="first" r:id="rId13"/>
+      <w:footerReference w:type="first" r:id="rId14"/>
       <w:pgSz w:w="12240" w:h="15840"/>
       <w:pgMar w:top="1417" w:right="1701" w:bottom="1417" w:left="1701" w:header="720" w:footer="720" w:gutter="0"/>
       <w:cols w:space="720"/>
@@ -534,6 +529,16 @@
 </file>
 
 <file path=word/footer1.xml><?xml version="1.0" encoding="utf-8"?>
+<w:ftr xmlns:wpc="http://schemas.microsoft.com/office/word/2010/wordprocessingCanvas" xmlns:mc="http://schemas.openxmlformats.org/markup-compatibility/2006" xmlns:o="urn:schemas-microsoft-com:office:office" xmlns:r="http://schemas.openxmlformats.org/officeDocument/2006/relationships" xmlns:m="http://schemas.openxmlformats.org/officeDocument/2006/math" xmlns:v="urn:schemas-microsoft-com:vml" xmlns:wp14="http://schemas.microsoft.com/office/word/2010/wordprocessingDrawing" xmlns:wp="http://schemas.openxmlformats.org/drawingml/2006/wordprocessingDrawing" xmlns:w10="urn:schemas-microsoft-com:office:word" xmlns:w="http://schemas.openxmlformats.org/wordprocessingml/2006/main" xmlns:w14="http://schemas.microsoft.com/office/word/2010/wordml" xmlns:w15="http://schemas.microsoft.com/office/word/2012/wordml" xmlns:wpg="http://schemas.microsoft.com/office/word/2010/wordprocessingGroup" xmlns:wpi="http://schemas.microsoft.com/office/word/2010/wordprocessingInk" xmlns:wne="http://schemas.microsoft.com/office/word/2006/wordml" xmlns:wps="http://schemas.microsoft.com/office/word/2010/wordprocessingShape" mc:Ignorable="w14 w15 wp14">
+  <w:p>
+    <w:pPr>
+      <w:pStyle w:val="Footer"/>
+    </w:pPr>
+  </w:p>
+</w:ftr>
+</file>
+
+<file path=word/footer2.xml><?xml version="1.0" encoding="utf-8"?>
 <w:ftr xmlns:wpc="http://schemas.microsoft.com/office/word/2010/wordprocessingCanvas" xmlns:mc="http://schemas.openxmlformats.org/markup-compatibility/2006" xmlns:o="urn:schemas-microsoft-com:office:office" xmlns:r="http://schemas.openxmlformats.org/officeDocument/2006/relationships" xmlns:m="http://schemas.openxmlformats.org/officeDocument/2006/math" xmlns:v="urn:schemas-microsoft-com:vml" xmlns:wp14="http://schemas.microsoft.com/office/word/2010/wordprocessingDrawing" xmlns:wp="http://schemas.openxmlformats.org/drawingml/2006/wordprocessingDrawing" xmlns:w10="urn:schemas-microsoft-com:office:word" xmlns:w="http://schemas.openxmlformats.org/wordprocessingml/2006/main" xmlns:w14="http://schemas.microsoft.com/office/word/2010/wordml" xmlns:w15="http://schemas.microsoft.com/office/word/2012/wordml" xmlns:wpg="http://schemas.microsoft.com/office/word/2010/wordprocessingGroup" xmlns:wpi="http://schemas.microsoft.com/office/word/2010/wordprocessingInk" xmlns:wne="http://schemas.microsoft.com/office/word/2006/wordml" xmlns:wps="http://schemas.microsoft.com/office/word/2010/wordprocessingShape" mc:Ignorable="w14 w15 wp14">
   <w:p/>
   <w:p>
@@ -572,7 +577,7 @@
         <w:noProof/>
         <w:sz w:val="16"/>
       </w:rPr>
-      <w:t>3</w:t>
+      <w:t>1</w:t>
     </w:r>
     <w:r>
       <w:rPr>
@@ -626,7 +631,98 @@
       </w:rPr>
       <w:t xml:space="preserve"> </w:t>
     </w:r>
+    <w:r>
+      <w:rPr>
+        <w:rFonts w:asciiTheme="majorHAnsi" w:hAnsiTheme="majorHAnsi"/>
+        <w:sz w:val="16"/>
+      </w:rPr>
+      <w:fldChar w:fldCharType="begin"/>
+    </w:r>
+    <w:r>
+      <w:rPr>
+        <w:rFonts w:asciiTheme="majorHAnsi" w:hAnsiTheme="majorHAnsi"/>
+        <w:sz w:val="16"/>
+      </w:rPr>
+      <w:instrText xml:space="preserve"> DOCPROPERTY  sep_title  \* MERGEFORMAT </w:instrText>
+    </w:r>
+    <w:r>
+      <w:rPr>
+        <w:rFonts w:asciiTheme="majorHAnsi" w:hAnsiTheme="majorHAnsi"/>
+        <w:sz w:val="16"/>
+      </w:rPr>
+      <w:fldChar w:fldCharType="separate"/>
+    </w:r>
+    <w:proofErr w:type="spellStart"/>
+    <w:r>
+      <w:rPr>
+        <w:rFonts w:asciiTheme="majorHAnsi" w:hAnsiTheme="majorHAnsi"/>
+        <w:sz w:val="16"/>
+      </w:rPr>
+      <w:t>sep_title</w:t>
+    </w:r>
+    <w:proofErr w:type="spellEnd"/>
+    <w:r>
+      <w:rPr>
+        <w:rFonts w:asciiTheme="majorHAnsi" w:hAnsiTheme="majorHAnsi"/>
+        <w:sz w:val="16"/>
+      </w:rPr>
+      <w:fldChar w:fldCharType="end"/>
+    </w:r>
+    <w:r>
+      <w:rPr>
+        <w:rFonts w:asciiTheme="majorHAnsi" w:hAnsiTheme="majorHAnsi"/>
+        <w:sz w:val="16"/>
+      </w:rPr>
+      <w:t xml:space="preserve"> </w:t>
+    </w:r>
+    <w:r>
+      <w:rPr>
+        <w:rFonts w:asciiTheme="majorHAnsi" w:hAnsiTheme="majorHAnsi"/>
+        <w:sz w:val="16"/>
+      </w:rPr>
+      <w:fldChar w:fldCharType="begin"/>
+    </w:r>
+    <w:r>
+      <w:rPr>
+        <w:rFonts w:asciiTheme="majorHAnsi" w:hAnsiTheme="majorHAnsi"/>
+        <w:sz w:val="16"/>
+      </w:rPr>
+      <w:instrText xml:space="preserve"> DOCPROPERTY  subtitle  \* MERGEFORMAT </w:instrText>
+    </w:r>
+    <w:r>
+      <w:rPr>
+        <w:rFonts w:asciiTheme="majorHAnsi" w:hAnsiTheme="majorHAnsi"/>
+        <w:sz w:val="16"/>
+      </w:rPr>
+      <w:fldChar w:fldCharType="separate"/>
+    </w:r>
+    <w:r>
+      <w:rPr>
+        <w:rFonts w:asciiTheme="majorHAnsi" w:hAnsiTheme="majorHAnsi"/>
+        <w:sz w:val="16"/>
+      </w:rPr>
+      <w:t>subtitle</w:t>
+    </w:r>
+    <w:r>
+      <w:rPr>
+        <w:rFonts w:asciiTheme="majorHAnsi" w:hAnsiTheme="majorHAnsi"/>
+        <w:sz w:val="16"/>
+      </w:rPr>
+      <w:fldChar w:fldCharType="end"/>
+    </w:r>
   </w:p>
+  <w:p>
+    <w:pPr>
+      <w:pStyle w:val="Footer"/>
+    </w:pPr>
+    <w:bookmarkStart w:id="9" w:name="_GoBack"/>
+    <w:bookmarkEnd w:id="9"/>
+  </w:p>
+</w:ftr>
+</file>
+
+<file path=word/footer3.xml><?xml version="1.0" encoding="utf-8"?>
+<w:ftr xmlns:wpc="http://schemas.microsoft.com/office/word/2010/wordprocessingCanvas" xmlns:mc="http://schemas.openxmlformats.org/markup-compatibility/2006" xmlns:o="urn:schemas-microsoft-com:office:office" xmlns:r="http://schemas.openxmlformats.org/officeDocument/2006/relationships" xmlns:m="http://schemas.openxmlformats.org/officeDocument/2006/math" xmlns:v="urn:schemas-microsoft-com:vml" xmlns:wp14="http://schemas.microsoft.com/office/word/2010/wordprocessingDrawing" xmlns:wp="http://schemas.openxmlformats.org/drawingml/2006/wordprocessingDrawing" xmlns:w10="urn:schemas-microsoft-com:office:word" xmlns:w="http://schemas.openxmlformats.org/wordprocessingml/2006/main" xmlns:w14="http://schemas.microsoft.com/office/word/2010/wordml" xmlns:w15="http://schemas.microsoft.com/office/word/2012/wordml" xmlns:wpg="http://schemas.microsoft.com/office/word/2010/wordprocessingGroup" xmlns:wpi="http://schemas.microsoft.com/office/word/2010/wordprocessingInk" xmlns:wne="http://schemas.microsoft.com/office/word/2006/wordml" xmlns:wps="http://schemas.microsoft.com/office/word/2010/wordprocessingShape" mc:Ignorable="w14 w15 wp14">
   <w:p>
     <w:pPr>
       <w:pStyle w:val="Footer"/>
@@ -679,6 +775,16 @@
 </file>
 
 <file path=word/header1.xml><?xml version="1.0" encoding="utf-8"?>
+<w:hdr xmlns:wpc="http://schemas.microsoft.com/office/word/2010/wordprocessingCanvas" xmlns:mc="http://schemas.openxmlformats.org/markup-compatibility/2006" xmlns:o="urn:schemas-microsoft-com:office:office" xmlns:r="http://schemas.openxmlformats.org/officeDocument/2006/relationships" xmlns:m="http://schemas.openxmlformats.org/officeDocument/2006/math" xmlns:v="urn:schemas-microsoft-com:vml" xmlns:wp14="http://schemas.microsoft.com/office/word/2010/wordprocessingDrawing" xmlns:wp="http://schemas.openxmlformats.org/drawingml/2006/wordprocessingDrawing" xmlns:w10="urn:schemas-microsoft-com:office:word" xmlns:w="http://schemas.openxmlformats.org/wordprocessingml/2006/main" xmlns:w14="http://schemas.microsoft.com/office/word/2010/wordml" xmlns:w15="http://schemas.microsoft.com/office/word/2012/wordml" xmlns:wpg="http://schemas.microsoft.com/office/word/2010/wordprocessingGroup" xmlns:wpi="http://schemas.microsoft.com/office/word/2010/wordprocessingInk" xmlns:wne="http://schemas.microsoft.com/office/word/2006/wordml" xmlns:wps="http://schemas.microsoft.com/office/word/2010/wordprocessingShape" mc:Ignorable="w14 w15 wp14">
+  <w:p>
+    <w:pPr>
+      <w:pStyle w:val="Header"/>
+    </w:pPr>
+  </w:p>
+</w:hdr>
+</file>
+
+<file path=word/header2.xml><?xml version="1.0" encoding="utf-8"?>
 <w:hdr xmlns:wpc="http://schemas.microsoft.com/office/word/2010/wordprocessingCanvas" xmlns:mc="http://schemas.openxmlformats.org/markup-compatibility/2006" xmlns:o="urn:schemas-microsoft-com:office:office" xmlns:r="http://schemas.openxmlformats.org/officeDocument/2006/relationships" xmlns:m="http://schemas.openxmlformats.org/officeDocument/2006/math" xmlns:v="urn:schemas-microsoft-com:vml" xmlns:wp14="http://schemas.microsoft.com/office/word/2010/wordprocessingDrawing" xmlns:wp="http://schemas.openxmlformats.org/drawingml/2006/wordprocessingDrawing" xmlns:w10="urn:schemas-microsoft-com:office:word" xmlns:w="http://schemas.openxmlformats.org/wordprocessingml/2006/main" xmlns:w14="http://schemas.microsoft.com/office/word/2010/wordml" xmlns:w15="http://schemas.microsoft.com/office/word/2012/wordml" xmlns:wpg="http://schemas.microsoft.com/office/word/2010/wordprocessingGroup" xmlns:wpi="http://schemas.microsoft.com/office/word/2010/wordprocessingInk" xmlns:wne="http://schemas.microsoft.com/office/word/2006/wordml" xmlns:wps="http://schemas.microsoft.com/office/word/2010/wordprocessingShape" mc:Ignorable="w14 w15 wp14">
   <w:p>
     <w:pPr>
@@ -728,6 +834,16 @@
       <w:rPr>
         <w:lang w:val="es-CL"/>
       </w:rPr>
+    </w:pPr>
+  </w:p>
+</w:hdr>
+</file>
+
+<file path=word/header3.xml><?xml version="1.0" encoding="utf-8"?>
+<w:hdr xmlns:wpc="http://schemas.microsoft.com/office/word/2010/wordprocessingCanvas" xmlns:mc="http://schemas.openxmlformats.org/markup-compatibility/2006" xmlns:o="urn:schemas-microsoft-com:office:office" xmlns:r="http://schemas.openxmlformats.org/officeDocument/2006/relationships" xmlns:m="http://schemas.openxmlformats.org/officeDocument/2006/math" xmlns:v="urn:schemas-microsoft-com:vml" xmlns:wp14="http://schemas.microsoft.com/office/word/2010/wordprocessingDrawing" xmlns:wp="http://schemas.openxmlformats.org/drawingml/2006/wordprocessingDrawing" xmlns:w10="urn:schemas-microsoft-com:office:word" xmlns:w="http://schemas.openxmlformats.org/wordprocessingml/2006/main" xmlns:w14="http://schemas.microsoft.com/office/word/2010/wordml" xmlns:w15="http://schemas.microsoft.com/office/word/2012/wordml" xmlns:wpg="http://schemas.microsoft.com/office/word/2010/wordprocessingGroup" xmlns:wpi="http://schemas.microsoft.com/office/word/2010/wordprocessingInk" xmlns:wne="http://schemas.microsoft.com/office/word/2006/wordml" xmlns:wps="http://schemas.microsoft.com/office/word/2010/wordprocessingShape" mc:Ignorable="w14 w15 wp14">
+  <w:p>
+    <w:pPr>
+      <w:pStyle w:val="Header"/>
     </w:pPr>
   </w:p>
 </w:hdr>
@@ -2036,7 +2152,7 @@
     <w:name w:val="Subtitle"/>
     <w:next w:val="BodyText"/>
     <w:qFormat/>
-    <w:rsid w:val="00A36428"/>
+    <w:rsid w:val="0009113A"/>
     <w:pPr>
       <w:spacing w:before="240"/>
       <w:jc w:val="center"/>
@@ -2045,9 +2161,9 @@
       <w:rFonts w:asciiTheme="majorHAnsi" w:eastAsiaTheme="majorEastAsia" w:hAnsiTheme="majorHAnsi" w:cstheme="majorBidi"/>
       <w:spacing w:val="-10"/>
       <w:kern w:val="28"/>
-      <w:sz w:val="30"/>
-      <w:szCs w:val="30"/>
-      <w:lang w:val="es-CL" w:eastAsia="es-CL"/>
+      <w:sz w:val="48"/>
+      <w:szCs w:val="48"/>
+      <w:lang w:eastAsia="es-CL"/>
     </w:rPr>
   </w:style>
   <w:style w:type="paragraph" w:customStyle="1" w:styleId="Author">
@@ -3488,7 +3604,7 @@
 </file>
 
 <file path=customXml/itemProps1.xml><?xml version="1.0" encoding="utf-8"?>
-<ds:datastoreItem xmlns:ds="http://schemas.openxmlformats.org/officeDocument/2006/customXml" ds:itemID="{D7331FDC-7886-452A-B17D-081220B2D09E}">
+<ds:datastoreItem xmlns:ds="http://schemas.openxmlformats.org/officeDocument/2006/customXml" ds:itemID="{CD0B18F4-3D43-45C1-ABDA-4D3D5B8B9E79}">
   <ds:schemaRefs>
     <ds:schemaRef ds:uri="http://schemas.openxmlformats.org/officeDocument/2006/bibliography"/>
   </ds:schemaRefs>

</xml_diff>

<commit_message>
feat: Crea estilo que permite resaltar comentarios/pendientes con amarillo @kyber
</commit_message>
<xml_diff>
--- a/estilos/kyber.docx
+++ b/estilos/kyber.docx
@@ -57,6 +57,7 @@
         <w:rPr>
           <w:lang w:val="en-US"/>
         </w:rPr>
+        <w:lastRenderedPageBreak/>
         <w:t xml:space="preserve"> </w:t>
       </w:r>
       <w:proofErr w:type="spellStart"/>
@@ -270,6 +271,30 @@
     </w:p>
     <w:p>
       <w:pPr>
+        <w:pStyle w:val="BodyText"/>
+        <w:rPr>
+          <w:rStyle w:val="Resaltado"/>
+        </w:rPr>
+      </w:pPr>
+      <w:r>
+        <w:rPr>
+          <w:rStyle w:val="Resaltado"/>
+        </w:rPr>
+        <w:t xml:space="preserve"> </w:t>
+      </w:r>
+      <w:bookmarkStart w:id="9" w:name="_GoBack"/>
+      <w:proofErr w:type="spellStart"/>
+      <w:r>
+        <w:rPr>
+          <w:rStyle w:val="Resaltado"/>
+        </w:rPr>
+        <w:t>Resaltado</w:t>
+      </w:r>
+      <w:bookmarkEnd w:id="9"/>
+      <w:proofErr w:type="spellEnd"/>
+    </w:p>
+    <w:p>
+      <w:pPr>
         <w:pStyle w:val="BlockText"/>
       </w:pPr>
       <w:r>
@@ -299,12 +324,13 @@
     <w:tbl>
       <w:tblPr>
         <w:tblStyle w:val="PlainTable2"/>
-        <w:tblW w:w="0" w:type="pct"/>
+        <w:tblW w:w="1302" w:type="pct"/>
         <w:tblLook w:val="07E0" w:firstRow="1" w:lastRow="1" w:firstColumn="1" w:lastColumn="1" w:noHBand="1" w:noVBand="1"/>
       </w:tblPr>
       <w:tblGrid>
-        <w:gridCol w:w="767"/>
-        <w:gridCol w:w="767"/>
+        <w:gridCol w:w="1005"/>
+        <w:gridCol w:w="1005"/>
+        <w:gridCol w:w="291"/>
       </w:tblGrid>
       <w:tr>
         <w:trPr>
@@ -326,6 +352,20 @@
         </w:tc>
         <w:tc>
           <w:tcPr>
+            <w:tcW w:w="0" w:type="auto"/>
+          </w:tcPr>
+          <w:p>
+            <w:pPr>
+              <w:pStyle w:val="Compact"/>
+              <w:cnfStyle w:val="100000000000" w:firstRow="1" w:lastRow="0" w:firstColumn="0" w:lastColumn="0" w:oddVBand="0" w:evenVBand="0" w:oddHBand="0" w:evenHBand="0" w:firstRowFirstColumn="0" w:firstRowLastColumn="0" w:lastRowFirstColumn="0" w:lastRowLastColumn="0"/>
+            </w:pPr>
+            <w:r>
+              <w:t xml:space="preserve"> Table </w:t>
+            </w:r>
+          </w:p>
+        </w:tc>
+        <w:tc>
+          <w:tcPr>
             <w:cnfStyle w:val="000100000000" w:firstRow="0" w:lastRow="0" w:firstColumn="0" w:lastColumn="1" w:oddVBand="0" w:evenVBand="0" w:oddHBand="0" w:evenHBand="0" w:firstRowFirstColumn="0" w:firstRowLastColumn="0" w:lastRowFirstColumn="0" w:lastRowLastColumn="0"/>
             <w:tcW w:w="0" w:type="auto"/>
           </w:tcPr>
@@ -333,9 +373,6 @@
             <w:pPr>
               <w:pStyle w:val="Compact"/>
             </w:pPr>
-            <w:r>
-              <w:t xml:space="preserve"> Table </w:t>
-            </w:r>
           </w:p>
         </w:tc>
       </w:tr>
@@ -359,6 +396,20 @@
         </w:tc>
         <w:tc>
           <w:tcPr>
+            <w:tcW w:w="0" w:type="auto"/>
+          </w:tcPr>
+          <w:p>
+            <w:pPr>
+              <w:pStyle w:val="Compact"/>
+              <w:cnfStyle w:val="010000000000" w:firstRow="0" w:lastRow="1" w:firstColumn="0" w:lastColumn="0" w:oddVBand="0" w:evenVBand="0" w:oddHBand="0" w:evenHBand="0" w:firstRowFirstColumn="0" w:firstRowLastColumn="0" w:lastRowFirstColumn="0" w:lastRowLastColumn="0"/>
+            </w:pPr>
+            <w:r>
+              <w:t xml:space="preserve"> 2 </w:t>
+            </w:r>
+          </w:p>
+        </w:tc>
+        <w:tc>
+          <w:tcPr>
             <w:cnfStyle w:val="000100000000" w:firstRow="0" w:lastRow="0" w:firstColumn="0" w:lastColumn="1" w:oddVBand="0" w:evenVBand="0" w:oddHBand="0" w:evenHBand="0" w:firstRowFirstColumn="0" w:firstRowLastColumn="0" w:lastRowFirstColumn="0" w:lastRowLastColumn="0"/>
             <w:tcW w:w="0" w:type="auto"/>
           </w:tcPr>
@@ -366,9 +417,6 @@
             <w:pPr>
               <w:pStyle w:val="Compact"/>
             </w:pPr>
-            <w:r>
-              <w:t xml:space="preserve"> 2 </w:t>
-            </w:r>
           </w:p>
         </w:tc>
       </w:tr>
@@ -577,7 +625,7 @@
         <w:noProof/>
         <w:sz w:val="16"/>
       </w:rPr>
-      <w:t>1</w:t>
+      <w:t>3</w:t>
     </w:r>
     <w:r>
       <w:rPr>
@@ -715,8 +763,6 @@
     <w:pPr>
       <w:pStyle w:val="Footer"/>
     </w:pPr>
-    <w:bookmarkStart w:id="9" w:name="_GoBack"/>
-    <w:bookmarkEnd w:id="9"/>
   </w:p>
 </w:ftr>
 </file>
@@ -854,7 +900,7 @@
   <w:abstractNum w:abstractNumId="0" w15:restartNumberingAfterBreak="0">
     <w:nsid w:val="FFFFFF7C"/>
     <w:multiLevelType w:val="singleLevel"/>
-    <w:tmpl w:val="511AAA06"/>
+    <w:tmpl w:val="4D5A0E0C"/>
     <w:lvl w:ilvl="0">
       <w:start w:val="1"/>
       <w:numFmt w:val="decimal"/>
@@ -871,7 +917,7 @@
   <w:abstractNum w:abstractNumId="1" w15:restartNumberingAfterBreak="0">
     <w:nsid w:val="FFFFFF7D"/>
     <w:multiLevelType w:val="singleLevel"/>
-    <w:tmpl w:val="D1B6CB16"/>
+    <w:tmpl w:val="E30606B4"/>
     <w:lvl w:ilvl="0">
       <w:start w:val="1"/>
       <w:numFmt w:val="decimal"/>
@@ -888,7 +934,7 @@
   <w:abstractNum w:abstractNumId="2" w15:restartNumberingAfterBreak="0">
     <w:nsid w:val="FFFFFF7E"/>
     <w:multiLevelType w:val="singleLevel"/>
-    <w:tmpl w:val="34ECC3B6"/>
+    <w:tmpl w:val="846A7A86"/>
     <w:lvl w:ilvl="0">
       <w:start w:val="1"/>
       <w:numFmt w:val="decimal"/>
@@ -905,7 +951,7 @@
   <w:abstractNum w:abstractNumId="3" w15:restartNumberingAfterBreak="0">
     <w:nsid w:val="FFFFFF7F"/>
     <w:multiLevelType w:val="singleLevel"/>
-    <w:tmpl w:val="20E2D25E"/>
+    <w:tmpl w:val="99C0BEEE"/>
     <w:lvl w:ilvl="0">
       <w:start w:val="1"/>
       <w:numFmt w:val="decimal"/>
@@ -922,7 +968,7 @@
   <w:abstractNum w:abstractNumId="4" w15:restartNumberingAfterBreak="0">
     <w:nsid w:val="FFFFFF80"/>
     <w:multiLevelType w:val="singleLevel"/>
-    <w:tmpl w:val="86561E46"/>
+    <w:tmpl w:val="C9F443AA"/>
     <w:lvl w:ilvl="0">
       <w:start w:val="1"/>
       <w:numFmt w:val="bullet"/>
@@ -942,7 +988,7 @@
   <w:abstractNum w:abstractNumId="5" w15:restartNumberingAfterBreak="0">
     <w:nsid w:val="FFFFFF81"/>
     <w:multiLevelType w:val="singleLevel"/>
-    <w:tmpl w:val="9B5803C0"/>
+    <w:tmpl w:val="20C8011A"/>
     <w:lvl w:ilvl="0">
       <w:start w:val="1"/>
       <w:numFmt w:val="bullet"/>
@@ -962,7 +1008,7 @@
   <w:abstractNum w:abstractNumId="6" w15:restartNumberingAfterBreak="0">
     <w:nsid w:val="FFFFFF82"/>
     <w:multiLevelType w:val="singleLevel"/>
-    <w:tmpl w:val="A614F8EA"/>
+    <w:tmpl w:val="848C939A"/>
     <w:lvl w:ilvl="0">
       <w:start w:val="1"/>
       <w:numFmt w:val="bullet"/>
@@ -982,7 +1028,7 @@
   <w:abstractNum w:abstractNumId="7" w15:restartNumberingAfterBreak="0">
     <w:nsid w:val="FFFFFF83"/>
     <w:multiLevelType w:val="singleLevel"/>
-    <w:tmpl w:val="657CE262"/>
+    <w:tmpl w:val="EF1C91F2"/>
     <w:lvl w:ilvl="0">
       <w:start w:val="1"/>
       <w:numFmt w:val="bullet"/>
@@ -1002,7 +1048,7 @@
   <w:abstractNum w:abstractNumId="8" w15:restartNumberingAfterBreak="0">
     <w:nsid w:val="FFFFFF88"/>
     <w:multiLevelType w:val="singleLevel"/>
-    <w:tmpl w:val="3246FDAC"/>
+    <w:tmpl w:val="4C2C92E0"/>
     <w:lvl w:ilvl="0">
       <w:start w:val="1"/>
       <w:numFmt w:val="decimal"/>
@@ -1019,7 +1065,7 @@
   <w:abstractNum w:abstractNumId="9" w15:restartNumberingAfterBreak="0">
     <w:nsid w:val="FFFFFF89"/>
     <w:multiLevelType w:val="singleLevel"/>
-    <w:tmpl w:val="EF36914E"/>
+    <w:tmpl w:val="24BA7D48"/>
     <w:lvl w:ilvl="0">
       <w:start w:val="1"/>
       <w:numFmt w:val="bullet"/>
@@ -2339,6 +2385,7 @@
   <w:style w:type="character" w:customStyle="1" w:styleId="VerbatimChar">
     <w:name w:val="Verbatim Char"/>
     <w:basedOn w:val="CaptionChar"/>
+    <w:qFormat/>
     <w:rPr>
       <w:rFonts w:ascii="Consolas" w:hAnsi="Consolas"/>
       <w:sz w:val="22"/>
@@ -2662,6 +2709,20 @@
     <w:rsid w:val="00CF1941"/>
     <w:rPr>
       <w:color w:val="808080"/>
+    </w:rPr>
+  </w:style>
+  <w:style w:type="character" w:customStyle="1" w:styleId="Resaltado">
+    <w:name w:val="Resaltado"/>
+    <w:basedOn w:val="CaptionChar"/>
+    <w:uiPriority w:val="1"/>
+    <w:qFormat/>
+    <w:rsid w:val="0001346B"/>
+    <w:rPr>
+      <w:bdr w:val="none" w:sz="0" w:space="0" w:color="auto"/>
+      <w:shd w:val="clear" w:color="auto" w:fill="FFFF00"/>
+      <w14:shadow w14:blurRad="0" w14:dist="0" w14:dir="0" w14:sx="0" w14:sy="0" w14:kx="0" w14:ky="0" w14:algn="none">
+        <w14:srgbClr w14:val="000000"/>
+      </w14:shadow>
     </w:rPr>
   </w:style>
 </w:styles>
@@ -3604,7 +3665,7 @@
 </file>
 
 <file path=customXml/itemProps1.xml><?xml version="1.0" encoding="utf-8"?>
-<ds:datastoreItem xmlns:ds="http://schemas.openxmlformats.org/officeDocument/2006/customXml" ds:itemID="{CD0B18F4-3D43-45C1-ABDA-4D3D5B8B9E79}">
+<ds:datastoreItem xmlns:ds="http://schemas.openxmlformats.org/officeDocument/2006/customXml" ds:itemID="{9AD730FA-EE3D-4026-B03F-5A23005B1E98}">
   <ds:schemaRefs>
     <ds:schemaRef ds:uri="http://schemas.openxmlformats.org/officeDocument/2006/bibliography"/>
   </ds:schemaRefs>

</xml_diff>

<commit_message>
feat: Modifica estilo codigo para resaltar pendientes @kyber
</commit_message>
<xml_diff>
--- a/estilos/kyber.docx
+++ b/estilos/kyber.docx
@@ -240,7 +240,16 @@
           <w:rStyle w:val="VerbatimChar"/>
           <w:rFonts w:cs="Consolas"/>
         </w:rPr>
-        <w:t>Char</w:t>
+        <w:t>Ch</w:t>
+      </w:r>
+      <w:bookmarkStart w:id="9" w:name="_GoBack"/>
+      <w:bookmarkEnd w:id="9"/>
+      <w:r>
+        <w:rPr>
+          <w:rStyle w:val="VerbatimChar"/>
+          <w:rFonts w:cs="Consolas"/>
+        </w:rPr>
+        <w:t>ar</w:t>
       </w:r>
       <w:r>
         <w:t xml:space="preserve">.    </w:t>
@@ -282,7 +291,6 @@
         </w:rPr>
         <w:t xml:space="preserve"> </w:t>
       </w:r>
-      <w:bookmarkStart w:id="9" w:name="_GoBack"/>
       <w:proofErr w:type="spellStart"/>
       <w:r>
         <w:rPr>
@@ -290,7 +298,6 @@
         </w:rPr>
         <w:t>Resaltado</w:t>
       </w:r>
-      <w:bookmarkEnd w:id="9"/>
       <w:proofErr w:type="spellEnd"/>
     </w:p>
     <w:p>
@@ -625,7 +632,7 @@
         <w:noProof/>
         <w:sz w:val="16"/>
       </w:rPr>
-      <w:t>3</w:t>
+      <w:t>2</w:t>
     </w:r>
     <w:r>
       <w:rPr>
@@ -2386,9 +2393,13 @@
     <w:name w:val="Verbatim Char"/>
     <w:basedOn w:val="CaptionChar"/>
     <w:qFormat/>
-    <w:rPr>
-      <w:rFonts w:ascii="Consolas" w:hAnsi="Consolas"/>
+    <w:rsid w:val="00C57A4B"/>
+    <w:rPr>
+      <w:rFonts w:asciiTheme="majorHAnsi" w:hAnsiTheme="majorHAnsi"/>
+      <w:color w:val="auto"/>
       <w:sz w:val="22"/>
+      <w:bdr w:val="none" w:sz="0" w:space="0" w:color="auto"/>
+      <w:shd w:val="clear" w:color="auto" w:fill="FFFF00"/>
     </w:rPr>
   </w:style>
   <w:style w:type="character" w:styleId="FootnoteReference">
@@ -3665,7 +3676,7 @@
 </file>
 
 <file path=customXml/itemProps1.xml><?xml version="1.0" encoding="utf-8"?>
-<ds:datastoreItem xmlns:ds="http://schemas.openxmlformats.org/officeDocument/2006/customXml" ds:itemID="{9AD730FA-EE3D-4026-B03F-5A23005B1E98}">
+<ds:datastoreItem xmlns:ds="http://schemas.openxmlformats.org/officeDocument/2006/customXml" ds:itemID="{D6A08164-C182-4F33-9B4B-C20E63094676}">
   <ds:schemaRefs>
     <ds:schemaRef ds:uri="http://schemas.openxmlformats.org/officeDocument/2006/bibliography"/>
   </ds:schemaRefs>

</xml_diff>

<commit_message>
fix: Recupera estilo por defecto de tabla @kyber
</commit_message>
<xml_diff>
--- a/estilos/kyber.docx
+++ b/estilos/kyber.docx
@@ -240,16 +240,7 @@
           <w:rStyle w:val="VerbatimChar"/>
           <w:rFonts w:cs="Consolas"/>
         </w:rPr>
-        <w:t>Ch</w:t>
-      </w:r>
-      <w:bookmarkStart w:id="9" w:name="_GoBack"/>
-      <w:bookmarkEnd w:id="9"/>
-      <w:r>
-        <w:rPr>
-          <w:rStyle w:val="VerbatimChar"/>
-          <w:rFonts w:cs="Consolas"/>
-        </w:rPr>
-        <w:t>ar</w:t>
+        <w:t>Char</w:t>
       </w:r>
       <w:r>
         <w:t xml:space="preserve">.    </w:t>
@@ -330,23 +321,40 @@
     </w:p>
     <w:tbl>
       <w:tblPr>
-        <w:tblStyle w:val="PlainTable2"/>
-        <w:tblW w:w="1302" w:type="pct"/>
+        <w:tblStyle w:val="Table"/>
+        <w:tblW w:w="0" w:type="pct"/>
         <w:tblLook w:val="07E0" w:firstRow="1" w:lastRow="1" w:firstColumn="1" w:lastColumn="1" w:noHBand="1" w:noVBand="1"/>
+        <w:tblCaption w:val="Table caption."/>
       </w:tblPr>
       <w:tblGrid>
-        <w:gridCol w:w="1005"/>
-        <w:gridCol w:w="1005"/>
-        <w:gridCol w:w="291"/>
+        <w:gridCol w:w="705"/>
+        <w:gridCol w:w="754"/>
       </w:tblGrid>
       <w:tr>
-        <w:trPr>
-          <w:cnfStyle w:val="100000000000" w:firstRow="1" w:lastRow="0" w:firstColumn="0" w:lastColumn="0" w:oddVBand="0" w:evenVBand="0" w:oddHBand="0" w:evenHBand="0" w:firstRowFirstColumn="0" w:firstRowLastColumn="0" w:lastRowFirstColumn="0" w:lastRowLastColumn="0"/>
-        </w:trPr>
         <w:tc>
           <w:tcPr>
-            <w:cnfStyle w:val="001000000000" w:firstRow="0" w:lastRow="0" w:firstColumn="1" w:lastColumn="0" w:oddVBand="0" w:evenVBand="0" w:oddHBand="0" w:evenHBand="0" w:firstRowFirstColumn="0" w:firstRowLastColumn="0" w:lastRowFirstColumn="0" w:lastRowLastColumn="0"/>
             <w:tcW w:w="0" w:type="auto"/>
+            <w:tcBorders>
+              <w:bottom w:val="single" w:sz="0" w:space="0" w:color="auto"/>
+            </w:tcBorders>
+            <w:vAlign w:val="bottom"/>
+          </w:tcPr>
+          <w:p>
+            <w:pPr>
+              <w:pStyle w:val="Compact"/>
+            </w:pPr>
+            <w:r>
+              <w:t xml:space="preserve">Table </w:t>
+            </w:r>
+          </w:p>
+        </w:tc>
+        <w:tc>
+          <w:tcPr>
+            <w:tcW w:w="0" w:type="auto"/>
+            <w:tcBorders>
+              <w:bottom w:val="single" w:sz="0" w:space="0" w:color="auto"/>
+            </w:tcBorders>
+            <w:vAlign w:val="bottom"/>
           </w:tcPr>
           <w:p>
             <w:pPr>
@@ -357,39 +365,10 @@
             </w:r>
           </w:p>
         </w:tc>
+      </w:tr>
+      <w:tr>
         <w:tc>
           <w:tcPr>
-            <w:tcW w:w="0" w:type="auto"/>
-          </w:tcPr>
-          <w:p>
-            <w:pPr>
-              <w:pStyle w:val="Compact"/>
-              <w:cnfStyle w:val="100000000000" w:firstRow="1" w:lastRow="0" w:firstColumn="0" w:lastColumn="0" w:oddVBand="0" w:evenVBand="0" w:oddHBand="0" w:evenHBand="0" w:firstRowFirstColumn="0" w:firstRowLastColumn="0" w:lastRowFirstColumn="0" w:lastRowLastColumn="0"/>
-            </w:pPr>
-            <w:r>
-              <w:t xml:space="preserve"> Table </w:t>
-            </w:r>
-          </w:p>
-        </w:tc>
-        <w:tc>
-          <w:tcPr>
-            <w:cnfStyle w:val="000100000000" w:firstRow="0" w:lastRow="0" w:firstColumn="0" w:lastColumn="1" w:oddVBand="0" w:evenVBand="0" w:oddHBand="0" w:evenHBand="0" w:firstRowFirstColumn="0" w:firstRowLastColumn="0" w:lastRowFirstColumn="0" w:lastRowLastColumn="0"/>
-            <w:tcW w:w="0" w:type="auto"/>
-          </w:tcPr>
-          <w:p>
-            <w:pPr>
-              <w:pStyle w:val="Compact"/>
-            </w:pPr>
-          </w:p>
-        </w:tc>
-      </w:tr>
-      <w:tr>
-        <w:trPr>
-          <w:cnfStyle w:val="010000000000" w:firstRow="0" w:lastRow="1" w:firstColumn="0" w:lastColumn="0" w:oddVBand="0" w:evenVBand="0" w:oddHBand="0" w:evenHBand="0" w:firstRowFirstColumn="0" w:firstRowLastColumn="0" w:lastRowFirstColumn="0" w:lastRowLastColumn="0"/>
-        </w:trPr>
-        <w:tc>
-          <w:tcPr>
-            <w:cnfStyle w:val="001000000000" w:firstRow="0" w:lastRow="0" w:firstColumn="1" w:lastColumn="0" w:oddVBand="0" w:evenVBand="0" w:oddHBand="0" w:evenHBand="0" w:firstRowFirstColumn="0" w:firstRowLastColumn="0" w:lastRowFirstColumn="0" w:lastRowLastColumn="0"/>
             <w:tcW w:w="0" w:type="auto"/>
           </w:tcPr>
           <w:p>
@@ -408,24 +387,12 @@
           <w:p>
             <w:pPr>
               <w:pStyle w:val="Compact"/>
-              <w:cnfStyle w:val="010000000000" w:firstRow="0" w:lastRow="1" w:firstColumn="0" w:lastColumn="0" w:oddVBand="0" w:evenVBand="0" w:oddHBand="0" w:evenHBand="0" w:firstRowFirstColumn="0" w:firstRowLastColumn="0" w:lastRowFirstColumn="0" w:lastRowLastColumn="0"/>
             </w:pPr>
             <w:r>
               <w:t xml:space="preserve"> 2 </w:t>
             </w:r>
           </w:p>
         </w:tc>
-        <w:tc>
-          <w:tcPr>
-            <w:cnfStyle w:val="000100000000" w:firstRow="0" w:lastRow="0" w:firstColumn="0" w:lastColumn="1" w:oddVBand="0" w:evenVBand="0" w:oddHBand="0" w:evenHBand="0" w:firstRowFirstColumn="0" w:firstRowLastColumn="0" w:lastRowFirstColumn="0" w:lastRowLastColumn="0"/>
-            <w:tcW w:w="0" w:type="auto"/>
-          </w:tcPr>
-          <w:p>
-            <w:pPr>
-              <w:pStyle w:val="Compact"/>
-            </w:pPr>
-          </w:p>
-        </w:tc>
       </w:tr>
     </w:tbl>
     <w:p>
@@ -480,6 +447,8 @@
         </w:rPr>
         <w:t xml:space="preserve">Definition </w:t>
       </w:r>
+      <w:bookmarkStart w:id="9" w:name="_GoBack"/>
+      <w:bookmarkEnd w:id="9"/>
     </w:p>
     <w:p>
       <w:pPr>
@@ -632,7 +601,7 @@
         <w:noProof/>
         <w:sz w:val="16"/>
       </w:rPr>
-      <w:t>2</w:t>
+      <w:t>3</w:t>
     </w:r>
     <w:r>
       <w:rPr>
@@ -3676,7 +3645,7 @@
 </file>
 
 <file path=customXml/itemProps1.xml><?xml version="1.0" encoding="utf-8"?>
-<ds:datastoreItem xmlns:ds="http://schemas.openxmlformats.org/officeDocument/2006/customXml" ds:itemID="{D6A08164-C182-4F33-9B4B-C20E63094676}">
+<ds:datastoreItem xmlns:ds="http://schemas.openxmlformats.org/officeDocument/2006/customXml" ds:itemID="{8B3426A2-7991-4803-95A4-EA78E84E0A27}">
   <ds:schemaRefs>
     <ds:schemaRef ds:uri="http://schemas.openxmlformats.org/officeDocument/2006/bibliography"/>
   </ds:schemaRefs>

</xml_diff>

<commit_message>
feat: Agrega bordes a tablas
</commit_message>
<xml_diff>
--- a/estilos/kyber.docx
+++ b/estilos/kyber.docx
@@ -331,6 +331,9 @@
         <w:gridCol w:w="754"/>
       </w:tblGrid>
       <w:tr>
+        <w:trPr>
+          <w:cnfStyle w:val="100000000000" w:firstRow="1" w:lastRow="0" w:firstColumn="0" w:lastColumn="0" w:oddVBand="0" w:evenVBand="0" w:oddHBand="0" w:evenHBand="0" w:firstRowFirstColumn="0" w:firstRowLastColumn="0" w:lastRowFirstColumn="0" w:lastRowLastColumn="0"/>
+        </w:trPr>
         <w:tc>
           <w:tcPr>
             <w:tcW w:w="0" w:type="auto"/>
@@ -343,6 +346,7 @@
             <w:pPr>
               <w:pStyle w:val="Compact"/>
             </w:pPr>
+            <w:bookmarkStart w:id="9" w:name="_GoBack"/>
             <w:r>
               <w:t xml:space="preserve">Table </w:t>
             </w:r>
@@ -367,6 +371,9 @@
         </w:tc>
       </w:tr>
       <w:tr>
+        <w:trPr>
+          <w:cnfStyle w:val="100000000000" w:firstRow="1" w:lastRow="0" w:firstColumn="0" w:lastColumn="0" w:oddVBand="0" w:evenVBand="0" w:oddHBand="0" w:evenHBand="0" w:firstRowFirstColumn="0" w:firstRowLastColumn="0" w:lastRowFirstColumn="0" w:lastRowLastColumn="0"/>
+        </w:trPr>
         <w:tc>
           <w:tcPr>
             <w:tcW w:w="0" w:type="auto"/>
@@ -395,6 +402,7 @@
         </w:tc>
       </w:tr>
     </w:tbl>
+    <w:bookmarkEnd w:id="9"/>
     <w:p>
       <w:pPr>
         <w:pStyle w:val="ImageCaption"/>
@@ -418,13 +426,23 @@
         </w:rPr>
         <w:t xml:space="preserve"> </w:t>
       </w:r>
+      <w:proofErr w:type="spellStart"/>
       <w:r>
         <w:rPr>
           <w:rFonts w:asciiTheme="majorHAnsi" w:hAnsiTheme="majorHAnsi"/>
           <w:sz w:val="22"/>
           <w:szCs w:val="22"/>
         </w:rPr>
-        <w:t xml:space="preserve">DefinitionTerm </w:t>
+        <w:t>DefinitionTerm</w:t>
+      </w:r>
+      <w:proofErr w:type="spellEnd"/>
+      <w:r>
+        <w:rPr>
+          <w:rFonts w:asciiTheme="majorHAnsi" w:hAnsiTheme="majorHAnsi"/>
+          <w:sz w:val="22"/>
+          <w:szCs w:val="22"/>
+        </w:rPr>
+        <w:t xml:space="preserve"> </w:t>
       </w:r>
     </w:p>
     <w:p>
@@ -447,8 +465,6 @@
         </w:rPr>
         <w:t xml:space="preserve">Definition </w:t>
       </w:r>
-      <w:bookmarkStart w:id="9" w:name="_GoBack"/>
-      <w:bookmarkEnd w:id="9"/>
     </w:p>
     <w:p>
       <w:pPr>
@@ -462,13 +478,23 @@
       <w:r>
         <w:t xml:space="preserve"> </w:t>
       </w:r>
+      <w:proofErr w:type="spellStart"/>
       <w:r>
         <w:rPr>
           <w:rFonts w:asciiTheme="majorHAnsi" w:hAnsiTheme="majorHAnsi"/>
           <w:sz w:val="22"/>
           <w:szCs w:val="22"/>
         </w:rPr>
-        <w:t xml:space="preserve">DefinitionTerm </w:t>
+        <w:t>DefinitionTerm</w:t>
+      </w:r>
+      <w:proofErr w:type="spellEnd"/>
+      <w:r>
+        <w:rPr>
+          <w:rFonts w:asciiTheme="majorHAnsi" w:hAnsiTheme="majorHAnsi"/>
+          <w:sz w:val="22"/>
+          <w:szCs w:val="22"/>
+        </w:rPr>
+        <w:t xml:space="preserve"> </w:t>
       </w:r>
     </w:p>
     <w:p>
@@ -2269,8 +2295,18 @@
     <w:semiHidden/>
     <w:unhideWhenUsed/>
     <w:qFormat/>
+    <w:rsid w:val="003166DC"/>
     <w:tblPr>
+      <w:jc w:val="center"/>
       <w:tblInd w:w="0" w:type="dxa"/>
+      <w:tblBorders>
+        <w:top w:val="single" w:sz="6" w:space="0" w:color="auto"/>
+        <w:left w:val="single" w:sz="6" w:space="0" w:color="auto"/>
+        <w:bottom w:val="single" w:sz="6" w:space="0" w:color="auto"/>
+        <w:right w:val="single" w:sz="6" w:space="0" w:color="auto"/>
+        <w:insideH w:val="single" w:sz="6" w:space="0" w:color="auto"/>
+        <w:insideV w:val="single" w:sz="6" w:space="0" w:color="auto"/>
+      </w:tblBorders>
       <w:tblCellMar>
         <w:top w:w="0" w:type="dxa"/>
         <w:left w:w="108" w:type="dxa"/>
@@ -2278,6 +2314,24 @@
         <w:right w:w="108" w:type="dxa"/>
       </w:tblCellMar>
     </w:tblPr>
+    <w:trPr>
+      <w:tblHeader/>
+      <w:jc w:val="center"/>
+    </w:trPr>
+    <w:tcPr>
+      <w:vAlign w:val="center"/>
+    </w:tcPr>
+    <w:tblStylePr w:type="firstRow">
+      <w:rPr>
+        <w:b w:val="0"/>
+      </w:rPr>
+      <w:tblPr/>
+      <w:tcPr>
+        <w:tcBorders>
+          <w:bottom w:val="single" w:sz="4" w:space="0" w:color="auto"/>
+        </w:tcBorders>
+      </w:tcPr>
+    </w:tblStylePr>
   </w:style>
   <w:style w:type="paragraph" w:customStyle="1" w:styleId="DefinitionTerm">
     <w:name w:val="Definition Term"/>
@@ -3645,7 +3699,7 @@
 </file>
 
 <file path=customXml/itemProps1.xml><?xml version="1.0" encoding="utf-8"?>
-<ds:datastoreItem xmlns:ds="http://schemas.openxmlformats.org/officeDocument/2006/customXml" ds:itemID="{8B3426A2-7991-4803-95A4-EA78E84E0A27}">
+<ds:datastoreItem xmlns:ds="http://schemas.openxmlformats.org/officeDocument/2006/customXml" ds:itemID="{DD31DF91-9C67-4B96-86F2-5E1AEA80442B}">
   <ds:schemaRefs>
     <ds:schemaRef ds:uri="http://schemas.openxmlformats.org/officeDocument/2006/bibliography"/>
   </ds:schemaRefs>

</xml_diff>

<commit_message>
style: Modifica fuente de TOC a calibri @kyber
</commit_message>
<xml_diff>
--- a/estilos/kyber.docx
+++ b/estilos/kyber.docx
@@ -60,13 +60,18 @@
         <w:lastRenderedPageBreak/>
         <w:t xml:space="preserve"> </w:t>
       </w:r>
+      <w:bookmarkStart w:id="1" w:name="_Toc17279548"/>
       <w:proofErr w:type="spellStart"/>
       <w:r>
         <w:t>Heading</w:t>
       </w:r>
       <w:proofErr w:type="spellEnd"/>
       <w:r>
-        <w:t xml:space="preserve"> 1 </w:t>
+        <w:t xml:space="preserve"> 1</w:t>
+      </w:r>
+      <w:bookmarkEnd w:id="1"/>
+      <w:r>
+        <w:t xml:space="preserve"> </w:t>
       </w:r>
       <w:bookmarkEnd w:id="0"/>
     </w:p>
@@ -74,79 +79,53 @@
       <w:pPr>
         <w:pStyle w:val="Heading2"/>
       </w:pPr>
-      <w:bookmarkStart w:id="1" w:name="heading-2"/>
+      <w:bookmarkStart w:id="2" w:name="heading-2"/>
       <w:r>
         <w:t xml:space="preserve"> </w:t>
       </w:r>
+      <w:bookmarkStart w:id="3" w:name="_Toc17279549"/>
       <w:proofErr w:type="spellStart"/>
       <w:r>
         <w:t>Heading</w:t>
       </w:r>
       <w:proofErr w:type="spellEnd"/>
       <w:r>
-        <w:t xml:space="preserve"> 2 </w:t>
-      </w:r>
-      <w:bookmarkEnd w:id="1"/>
-    </w:p>
-    <w:p>
-      <w:pPr>
-        <w:pStyle w:val="Heading3"/>
-      </w:pPr>
-      <w:bookmarkStart w:id="2" w:name="heading-3"/>
+        <w:t xml:space="preserve"> 2</w:t>
+      </w:r>
+      <w:bookmarkEnd w:id="3"/>
       <w:r>
         <w:t xml:space="preserve"> </w:t>
-      </w:r>
-      <w:proofErr w:type="spellStart"/>
-      <w:r>
-        <w:t>Heading</w:t>
-      </w:r>
-      <w:proofErr w:type="spellEnd"/>
-      <w:r>
-        <w:t xml:space="preserve"> 3 </w:t>
       </w:r>
       <w:bookmarkEnd w:id="2"/>
     </w:p>
     <w:p>
       <w:pPr>
-        <w:pStyle w:val="Heading4"/>
-      </w:pPr>
-      <w:bookmarkStart w:id="3" w:name="heading-4"/>
+        <w:pStyle w:val="Heading3"/>
+      </w:pPr>
+      <w:bookmarkStart w:id="4" w:name="heading-3"/>
       <w:r>
         <w:t xml:space="preserve"> </w:t>
       </w:r>
+      <w:bookmarkStart w:id="5" w:name="_Toc17279550"/>
       <w:proofErr w:type="spellStart"/>
       <w:r>
         <w:t>Heading</w:t>
       </w:r>
       <w:proofErr w:type="spellEnd"/>
       <w:r>
-        <w:t xml:space="preserve"> 4 </w:t>
-      </w:r>
-      <w:bookmarkEnd w:id="3"/>
-    </w:p>
-    <w:p>
-      <w:pPr>
-        <w:pStyle w:val="Heading5"/>
-      </w:pPr>
-      <w:bookmarkStart w:id="4" w:name="heading-5"/>
+        <w:t xml:space="preserve"> 3</w:t>
+      </w:r>
+      <w:bookmarkEnd w:id="5"/>
       <w:r>
         <w:t xml:space="preserve"> </w:t>
-      </w:r>
-      <w:proofErr w:type="spellStart"/>
-      <w:r>
-        <w:t>Heading</w:t>
-      </w:r>
-      <w:proofErr w:type="spellEnd"/>
-      <w:r>
-        <w:t xml:space="preserve"> 5 </w:t>
       </w:r>
       <w:bookmarkEnd w:id="4"/>
     </w:p>
     <w:p>
       <w:pPr>
-        <w:pStyle w:val="Heading6"/>
-      </w:pPr>
-      <w:bookmarkStart w:id="5" w:name="heading-6"/>
+        <w:pStyle w:val="Heading4"/>
+      </w:pPr>
+      <w:bookmarkStart w:id="6" w:name="heading-4"/>
       <w:r>
         <w:t xml:space="preserve"> </w:t>
       </w:r>
@@ -156,33 +135,15 @@
       </w:r>
       <w:proofErr w:type="spellEnd"/>
       <w:r>
-        <w:t xml:space="preserve"> 6 </w:t>
-      </w:r>
-      <w:bookmarkEnd w:id="5"/>
-    </w:p>
-    <w:p>
-      <w:pPr>
-        <w:pStyle w:val="Heading7"/>
-      </w:pPr>
-      <w:bookmarkStart w:id="6" w:name="heading-7"/>
-      <w:r>
-        <w:t xml:space="preserve"> </w:t>
-      </w:r>
-      <w:proofErr w:type="spellStart"/>
-      <w:r>
-        <w:t>Heading</w:t>
-      </w:r>
-      <w:proofErr w:type="spellEnd"/>
-      <w:r>
-        <w:t xml:space="preserve"> 7 </w:t>
+        <w:t xml:space="preserve"> 4 </w:t>
       </w:r>
       <w:bookmarkEnd w:id="6"/>
     </w:p>
     <w:p>
       <w:pPr>
-        <w:pStyle w:val="Heading8"/>
-      </w:pPr>
-      <w:bookmarkStart w:id="7" w:name="heading-8"/>
+        <w:pStyle w:val="Heading5"/>
+      </w:pPr>
+      <w:bookmarkStart w:id="7" w:name="heading-5"/>
       <w:r>
         <w:t xml:space="preserve"> </w:t>
       </w:r>
@@ -192,15 +153,69 @@
       </w:r>
       <w:proofErr w:type="spellEnd"/>
       <w:r>
-        <w:t xml:space="preserve"> 8 </w:t>
+        <w:t xml:space="preserve"> 5 </w:t>
       </w:r>
       <w:bookmarkEnd w:id="7"/>
     </w:p>
     <w:p>
       <w:pPr>
+        <w:pStyle w:val="Heading6"/>
+      </w:pPr>
+      <w:bookmarkStart w:id="8" w:name="heading-6"/>
+      <w:r>
+        <w:t xml:space="preserve"> </w:t>
+      </w:r>
+      <w:proofErr w:type="spellStart"/>
+      <w:r>
+        <w:t>Heading</w:t>
+      </w:r>
+      <w:proofErr w:type="spellEnd"/>
+      <w:r>
+        <w:t xml:space="preserve"> 6 </w:t>
+      </w:r>
+      <w:bookmarkEnd w:id="8"/>
+    </w:p>
+    <w:p>
+      <w:pPr>
+        <w:pStyle w:val="Heading7"/>
+      </w:pPr>
+      <w:bookmarkStart w:id="9" w:name="heading-7"/>
+      <w:r>
+        <w:t xml:space="preserve"> </w:t>
+      </w:r>
+      <w:proofErr w:type="spellStart"/>
+      <w:r>
+        <w:t>Heading</w:t>
+      </w:r>
+      <w:proofErr w:type="spellEnd"/>
+      <w:r>
+        <w:t xml:space="preserve"> 7 </w:t>
+      </w:r>
+      <w:bookmarkEnd w:id="9"/>
+    </w:p>
+    <w:p>
+      <w:pPr>
+        <w:pStyle w:val="Heading8"/>
+      </w:pPr>
+      <w:bookmarkStart w:id="10" w:name="heading-8"/>
+      <w:r>
+        <w:t xml:space="preserve"> </w:t>
+      </w:r>
+      <w:proofErr w:type="spellStart"/>
+      <w:r>
+        <w:t>Heading</w:t>
+      </w:r>
+      <w:proofErr w:type="spellEnd"/>
+      <w:r>
+        <w:t xml:space="preserve"> 8 </w:t>
+      </w:r>
+      <w:bookmarkEnd w:id="10"/>
+    </w:p>
+    <w:p>
+      <w:pPr>
         <w:pStyle w:val="Heading9"/>
       </w:pPr>
-      <w:bookmarkStart w:id="8" w:name="heading-9"/>
+      <w:bookmarkStart w:id="11" w:name="heading-9"/>
       <w:r>
         <w:t xml:space="preserve"> </w:t>
       </w:r>
@@ -212,7 +227,7 @@
       <w:r>
         <w:t xml:space="preserve"> 9 </w:t>
       </w:r>
-      <w:bookmarkEnd w:id="8"/>
+      <w:bookmarkEnd w:id="11"/>
     </w:p>
     <w:p>
       <w:pPr>
@@ -346,7 +361,6 @@
             <w:pPr>
               <w:pStyle w:val="Compact"/>
             </w:pPr>
-            <w:bookmarkStart w:id="9" w:name="_GoBack"/>
             <w:r>
               <w:t xml:space="preserve">Table </w:t>
             </w:r>
@@ -402,7 +416,6 @@
         </w:tc>
       </w:tr>
     </w:tbl>
-    <w:bookmarkEnd w:id="9"/>
     <w:p>
       <w:pPr>
         <w:pStyle w:val="ImageCaption"/>
@@ -518,6 +531,9 @@
     <w:p>
       <w:pPr>
         <w:pStyle w:val="TOCHeading"/>
+        <w:rPr>
+          <w:noProof/>
+        </w:rPr>
       </w:pPr>
       <w:r>
         <w:lastRenderedPageBreak/>
@@ -536,6 +552,300 @@
         <w:t>Contents</w:t>
       </w:r>
       <w:proofErr w:type="spellEnd"/>
+      <w:r>
+        <w:fldChar w:fldCharType="begin"/>
+      </w:r>
+      <w:r>
+        <w:instrText xml:space="preserve"> TOC \o "1-3" \h \z \u </w:instrText>
+      </w:r>
+      <w:r>
+        <w:fldChar w:fldCharType="separate"/>
+      </w:r>
+    </w:p>
+    <w:p>
+      <w:pPr>
+        <w:pStyle w:val="TOC1"/>
+        <w:tabs>
+          <w:tab w:val="left" w:pos="480"/>
+          <w:tab w:val="right" w:leader="dot" w:pos="8828"/>
+        </w:tabs>
+        <w:rPr>
+          <w:rFonts w:asciiTheme="minorHAnsi" w:eastAsiaTheme="minorEastAsia" w:hAnsiTheme="minorHAnsi"/>
+          <w:noProof/>
+          <w:szCs w:val="22"/>
+          <w:lang w:val="es-CL" w:eastAsia="es-CL"/>
+        </w:rPr>
+      </w:pPr>
+      <w:hyperlink w:anchor="_Toc17279548" w:history="1">
+        <w:r>
+          <w:rPr>
+            <w:rStyle w:val="Hyperlink"/>
+            <w:noProof/>
+          </w:rPr>
+          <w:t>1</w:t>
+        </w:r>
+        <w:r>
+          <w:rPr>
+            <w:rFonts w:asciiTheme="minorHAnsi" w:eastAsiaTheme="minorEastAsia" w:hAnsiTheme="minorHAnsi"/>
+            <w:noProof/>
+            <w:szCs w:val="22"/>
+            <w:lang w:val="es-CL" w:eastAsia="es-CL"/>
+          </w:rPr>
+          <w:tab/>
+        </w:r>
+        <w:r>
+          <w:rPr>
+            <w:rStyle w:val="Hyperlink"/>
+            <w:noProof/>
+          </w:rPr>
+          <w:t>Heading 1</w:t>
+        </w:r>
+        <w:r>
+          <w:rPr>
+            <w:noProof/>
+            <w:webHidden/>
+          </w:rPr>
+          <w:tab/>
+        </w:r>
+        <w:r>
+          <w:rPr>
+            <w:noProof/>
+            <w:webHidden/>
+          </w:rPr>
+          <w:fldChar w:fldCharType="begin"/>
+        </w:r>
+        <w:r>
+          <w:rPr>
+            <w:noProof/>
+            <w:webHidden/>
+          </w:rPr>
+          <w:instrText xml:space="preserve"> PAGEREF _Toc17279548 \h </w:instrText>
+        </w:r>
+        <w:r>
+          <w:rPr>
+            <w:noProof/>
+            <w:webHidden/>
+          </w:rPr>
+        </w:r>
+        <w:r>
+          <w:rPr>
+            <w:noProof/>
+            <w:webHidden/>
+          </w:rPr>
+          <w:fldChar w:fldCharType="separate"/>
+        </w:r>
+        <w:r>
+          <w:rPr>
+            <w:noProof/>
+            <w:webHidden/>
+          </w:rPr>
+          <w:t>2</w:t>
+        </w:r>
+        <w:r>
+          <w:rPr>
+            <w:noProof/>
+            <w:webHidden/>
+          </w:rPr>
+          <w:fldChar w:fldCharType="end"/>
+        </w:r>
+      </w:hyperlink>
+    </w:p>
+    <w:p>
+      <w:pPr>
+        <w:pStyle w:val="TOC2"/>
+        <w:tabs>
+          <w:tab w:val="left" w:pos="960"/>
+          <w:tab w:val="right" w:leader="dot" w:pos="8828"/>
+        </w:tabs>
+        <w:rPr>
+          <w:rFonts w:asciiTheme="minorHAnsi" w:eastAsiaTheme="minorEastAsia" w:hAnsiTheme="minorHAnsi"/>
+          <w:noProof/>
+          <w:szCs w:val="22"/>
+          <w:lang w:val="es-CL" w:eastAsia="es-CL"/>
+        </w:rPr>
+      </w:pPr>
+      <w:hyperlink w:anchor="_Toc17279549" w:history="1">
+        <w:r>
+          <w:rPr>
+            <w:rStyle w:val="Hyperlink"/>
+            <w:noProof/>
+          </w:rPr>
+          <w:t>1.1</w:t>
+        </w:r>
+        <w:r>
+          <w:rPr>
+            <w:rFonts w:asciiTheme="minorHAnsi" w:eastAsiaTheme="minorEastAsia" w:hAnsiTheme="minorHAnsi"/>
+            <w:noProof/>
+            <w:szCs w:val="22"/>
+            <w:lang w:val="es-CL" w:eastAsia="es-CL"/>
+          </w:rPr>
+          <w:tab/>
+        </w:r>
+        <w:r>
+          <w:rPr>
+            <w:rStyle w:val="Hyperlink"/>
+            <w:noProof/>
+          </w:rPr>
+          <w:t>Heading 2</w:t>
+        </w:r>
+        <w:r>
+          <w:rPr>
+            <w:noProof/>
+            <w:webHidden/>
+          </w:rPr>
+          <w:tab/>
+        </w:r>
+        <w:r>
+          <w:rPr>
+            <w:noProof/>
+            <w:webHidden/>
+          </w:rPr>
+          <w:fldChar w:fldCharType="begin"/>
+        </w:r>
+        <w:r>
+          <w:rPr>
+            <w:noProof/>
+            <w:webHidden/>
+          </w:rPr>
+          <w:instrText xml:space="preserve"> PAGEREF _Toc17279549 \h </w:instrText>
+        </w:r>
+        <w:r>
+          <w:rPr>
+            <w:noProof/>
+            <w:webHidden/>
+          </w:rPr>
+        </w:r>
+        <w:r>
+          <w:rPr>
+            <w:noProof/>
+            <w:webHidden/>
+          </w:rPr>
+          <w:fldChar w:fldCharType="separate"/>
+        </w:r>
+        <w:r>
+          <w:rPr>
+            <w:noProof/>
+            <w:webHidden/>
+          </w:rPr>
+          <w:t>2</w:t>
+        </w:r>
+        <w:r>
+          <w:rPr>
+            <w:noProof/>
+            <w:webHidden/>
+          </w:rPr>
+          <w:fldChar w:fldCharType="end"/>
+        </w:r>
+      </w:hyperlink>
+    </w:p>
+    <w:p>
+      <w:pPr>
+        <w:pStyle w:val="TOC3"/>
+        <w:tabs>
+          <w:tab w:val="left" w:pos="1200"/>
+          <w:tab w:val="right" w:leader="dot" w:pos="8828"/>
+        </w:tabs>
+        <w:rPr>
+          <w:rFonts w:asciiTheme="minorHAnsi" w:eastAsiaTheme="minorEastAsia" w:hAnsiTheme="minorHAnsi"/>
+          <w:noProof/>
+          <w:szCs w:val="22"/>
+          <w:lang w:val="es-CL" w:eastAsia="es-CL"/>
+        </w:rPr>
+      </w:pPr>
+      <w:hyperlink w:anchor="_Toc17279550" w:history="1">
+        <w:r>
+          <w:rPr>
+            <w:rStyle w:val="Hyperlink"/>
+            <w:noProof/>
+          </w:rPr>
+          <w:t>1.1.1</w:t>
+        </w:r>
+        <w:r>
+          <w:rPr>
+            <w:rFonts w:asciiTheme="minorHAnsi" w:eastAsiaTheme="minorEastAsia" w:hAnsiTheme="minorHAnsi"/>
+            <w:noProof/>
+            <w:szCs w:val="22"/>
+            <w:lang w:val="es-CL" w:eastAsia="es-CL"/>
+          </w:rPr>
+          <w:tab/>
+        </w:r>
+        <w:r>
+          <w:rPr>
+            <w:rStyle w:val="Hyperlink"/>
+            <w:noProof/>
+          </w:rPr>
+          <w:t>Hea</w:t>
+        </w:r>
+        <w:bookmarkStart w:id="12" w:name="_GoBack"/>
+        <w:bookmarkEnd w:id="12"/>
+        <w:r>
+          <w:rPr>
+            <w:rStyle w:val="Hyperlink"/>
+            <w:noProof/>
+          </w:rPr>
+          <w:t>ding 3</w:t>
+        </w:r>
+        <w:r>
+          <w:rPr>
+            <w:noProof/>
+            <w:webHidden/>
+          </w:rPr>
+          <w:tab/>
+        </w:r>
+        <w:r>
+          <w:rPr>
+            <w:noProof/>
+            <w:webHidden/>
+          </w:rPr>
+          <w:fldChar w:fldCharType="begin"/>
+        </w:r>
+        <w:r>
+          <w:rPr>
+            <w:noProof/>
+            <w:webHidden/>
+          </w:rPr>
+          <w:instrText xml:space="preserve"> PAGEREF _Toc17279550 \h </w:instrText>
+        </w:r>
+        <w:r>
+          <w:rPr>
+            <w:noProof/>
+            <w:webHidden/>
+          </w:rPr>
+        </w:r>
+        <w:r>
+          <w:rPr>
+            <w:noProof/>
+            <w:webHidden/>
+          </w:rPr>
+          <w:fldChar w:fldCharType="separate"/>
+        </w:r>
+        <w:r>
+          <w:rPr>
+            <w:noProof/>
+            <w:webHidden/>
+          </w:rPr>
+          <w:t>2</w:t>
+        </w:r>
+        <w:r>
+          <w:rPr>
+            <w:noProof/>
+            <w:webHidden/>
+          </w:rPr>
+          <w:fldChar w:fldCharType="end"/>
+        </w:r>
+      </w:hyperlink>
+    </w:p>
+    <w:p>
+      <w:pPr>
+        <w:pStyle w:val="TOCHeading"/>
+        <w:numPr>
+          <w:ilvl w:val="0"/>
+          <w:numId w:val="0"/>
+        </w:numPr>
+      </w:pPr>
+      <w:r>
+        <w:fldChar w:fldCharType="end"/>
+      </w:r>
     </w:p>
     <w:sectPr>
       <w:headerReference w:type="even" r:id="rId9"/>
@@ -627,7 +937,7 @@
         <w:noProof/>
         <w:sz w:val="16"/>
       </w:rPr>
-      <w:t>3</w:t>
+      <w:t>4</w:t>
     </w:r>
     <w:r>
       <w:rPr>
@@ -1535,9 +1845,9 @@
     <w:lsdException w:name="index 7" w:semiHidden="1" w:unhideWhenUsed="1"/>
     <w:lsdException w:name="index 8" w:semiHidden="1" w:unhideWhenUsed="1"/>
     <w:lsdException w:name="index 9" w:semiHidden="1" w:unhideWhenUsed="1"/>
-    <w:lsdException w:name="toc 1" w:semiHidden="1" w:unhideWhenUsed="1"/>
-    <w:lsdException w:name="toc 2" w:semiHidden="1" w:unhideWhenUsed="1"/>
-    <w:lsdException w:name="toc 3" w:semiHidden="1" w:unhideWhenUsed="1"/>
+    <w:lsdException w:name="toc 1" w:semiHidden="1" w:uiPriority="39" w:unhideWhenUsed="1"/>
+    <w:lsdException w:name="toc 2" w:semiHidden="1" w:uiPriority="39" w:unhideWhenUsed="1"/>
+    <w:lsdException w:name="toc 3" w:semiHidden="1" w:uiPriority="39" w:unhideWhenUsed="1"/>
     <w:lsdException w:name="toc 4" w:semiHidden="1" w:unhideWhenUsed="1"/>
     <w:lsdException w:name="toc 5" w:semiHidden="1" w:unhideWhenUsed="1"/>
     <w:lsdException w:name="toc 6" w:semiHidden="1" w:unhideWhenUsed="1"/>
@@ -1596,6 +1906,7 @@
     <w:lsdException w:name="Body Text 2" w:semiHidden="1" w:unhideWhenUsed="1"/>
     <w:lsdException w:name="Body Text 3" w:semiHidden="1" w:unhideWhenUsed="1"/>
     <w:lsdException w:name="Body Text Indent 2" w:semiHidden="1" w:unhideWhenUsed="1"/>
+    <w:lsdException w:name="Hyperlink" w:uiPriority="99"/>
     <w:lsdException w:name="Document Map" w:semiHidden="1" w:unhideWhenUsed="1"/>
     <w:lsdException w:name="Plain Text" w:semiHidden="1" w:unhideWhenUsed="1"/>
     <w:lsdException w:name="E-mail Signature" w:semiHidden="1" w:unhideWhenUsed="1"/>
@@ -2435,6 +2746,7 @@
   <w:style w:type="character" w:styleId="Hyperlink">
     <w:name w:val="Hyperlink"/>
     <w:basedOn w:val="CaptionChar"/>
+    <w:uiPriority w:val="99"/>
     <w:rPr>
       <w:color w:val="4F81BD" w:themeColor="accent1"/>
     </w:rPr>
@@ -2757,6 +3069,157 @@
       <w14:shadow w14:blurRad="0" w14:dist="0" w14:dir="0" w14:sx="0" w14:sy="0" w14:kx="0" w14:ky="0" w14:algn="none">
         <w14:srgbClr w14:val="000000"/>
       </w14:shadow>
+    </w:rPr>
+  </w:style>
+  <w:style w:type="paragraph" w:styleId="TOC1">
+    <w:name w:val="toc 1"/>
+    <w:basedOn w:val="Normal"/>
+    <w:next w:val="Normal"/>
+    <w:autoRedefine/>
+    <w:uiPriority w:val="39"/>
+    <w:unhideWhenUsed/>
+    <w:rsid w:val="00294244"/>
+    <w:pPr>
+      <w:spacing w:after="100"/>
+    </w:pPr>
+    <w:rPr>
+      <w:rFonts w:asciiTheme="majorHAnsi" w:hAnsiTheme="majorHAnsi"/>
+      <w:sz w:val="22"/>
+    </w:rPr>
+  </w:style>
+  <w:style w:type="paragraph" w:styleId="TOC2">
+    <w:name w:val="toc 2"/>
+    <w:basedOn w:val="Normal"/>
+    <w:next w:val="Normal"/>
+    <w:autoRedefine/>
+    <w:uiPriority w:val="39"/>
+    <w:unhideWhenUsed/>
+    <w:rsid w:val="00294244"/>
+    <w:pPr>
+      <w:spacing w:after="100"/>
+      <w:ind w:left="240"/>
+    </w:pPr>
+    <w:rPr>
+      <w:rFonts w:asciiTheme="majorHAnsi" w:hAnsiTheme="majorHAnsi"/>
+      <w:sz w:val="22"/>
+    </w:rPr>
+  </w:style>
+  <w:style w:type="paragraph" w:styleId="TOC3">
+    <w:name w:val="toc 3"/>
+    <w:basedOn w:val="Normal"/>
+    <w:next w:val="Normal"/>
+    <w:autoRedefine/>
+    <w:uiPriority w:val="39"/>
+    <w:unhideWhenUsed/>
+    <w:rsid w:val="00294244"/>
+    <w:pPr>
+      <w:spacing w:after="100"/>
+      <w:ind w:left="480"/>
+    </w:pPr>
+    <w:rPr>
+      <w:rFonts w:asciiTheme="majorHAnsi" w:hAnsiTheme="majorHAnsi"/>
+      <w:sz w:val="22"/>
+    </w:rPr>
+  </w:style>
+  <w:style w:type="paragraph" w:styleId="TOC4">
+    <w:name w:val="toc 4"/>
+    <w:basedOn w:val="Normal"/>
+    <w:next w:val="Normal"/>
+    <w:autoRedefine/>
+    <w:semiHidden/>
+    <w:unhideWhenUsed/>
+    <w:rsid w:val="00294244"/>
+    <w:pPr>
+      <w:spacing w:after="100"/>
+      <w:ind w:left="720"/>
+    </w:pPr>
+    <w:rPr>
+      <w:rFonts w:asciiTheme="majorHAnsi" w:hAnsiTheme="majorHAnsi"/>
+      <w:sz w:val="22"/>
+    </w:rPr>
+  </w:style>
+  <w:style w:type="paragraph" w:styleId="TOC5">
+    <w:name w:val="toc 5"/>
+    <w:basedOn w:val="Normal"/>
+    <w:next w:val="Normal"/>
+    <w:autoRedefine/>
+    <w:semiHidden/>
+    <w:unhideWhenUsed/>
+    <w:rsid w:val="00294244"/>
+    <w:pPr>
+      <w:spacing w:after="100"/>
+      <w:ind w:left="960"/>
+    </w:pPr>
+    <w:rPr>
+      <w:rFonts w:asciiTheme="majorHAnsi" w:hAnsiTheme="majorHAnsi"/>
+      <w:sz w:val="22"/>
+    </w:rPr>
+  </w:style>
+  <w:style w:type="paragraph" w:styleId="TOC6">
+    <w:name w:val="toc 6"/>
+    <w:basedOn w:val="Normal"/>
+    <w:next w:val="Normal"/>
+    <w:autoRedefine/>
+    <w:semiHidden/>
+    <w:unhideWhenUsed/>
+    <w:rsid w:val="00294244"/>
+    <w:pPr>
+      <w:spacing w:after="100"/>
+      <w:ind w:left="1200"/>
+    </w:pPr>
+    <w:rPr>
+      <w:rFonts w:asciiTheme="majorHAnsi" w:hAnsiTheme="majorHAnsi"/>
+      <w:sz w:val="22"/>
+    </w:rPr>
+  </w:style>
+  <w:style w:type="paragraph" w:styleId="TOC7">
+    <w:name w:val="toc 7"/>
+    <w:basedOn w:val="Normal"/>
+    <w:next w:val="Normal"/>
+    <w:autoRedefine/>
+    <w:semiHidden/>
+    <w:unhideWhenUsed/>
+    <w:rsid w:val="00294244"/>
+    <w:pPr>
+      <w:spacing w:after="100"/>
+      <w:ind w:left="1440"/>
+    </w:pPr>
+    <w:rPr>
+      <w:rFonts w:asciiTheme="majorHAnsi" w:hAnsiTheme="majorHAnsi"/>
+      <w:sz w:val="22"/>
+    </w:rPr>
+  </w:style>
+  <w:style w:type="paragraph" w:styleId="TOC8">
+    <w:name w:val="toc 8"/>
+    <w:basedOn w:val="Normal"/>
+    <w:next w:val="Normal"/>
+    <w:autoRedefine/>
+    <w:semiHidden/>
+    <w:unhideWhenUsed/>
+    <w:rsid w:val="00294244"/>
+    <w:pPr>
+      <w:spacing w:after="100"/>
+      <w:ind w:left="1680"/>
+    </w:pPr>
+    <w:rPr>
+      <w:rFonts w:asciiTheme="majorHAnsi" w:hAnsiTheme="majorHAnsi"/>
+    </w:rPr>
+  </w:style>
+  <w:style w:type="paragraph" w:styleId="TOC9">
+    <w:name w:val="toc 9"/>
+    <w:basedOn w:val="Normal"/>
+    <w:next w:val="Normal"/>
+    <w:autoRedefine/>
+    <w:semiHidden/>
+    <w:unhideWhenUsed/>
+    <w:rsid w:val="00294244"/>
+    <w:pPr>
+      <w:spacing w:after="100"/>
+      <w:ind w:left="1920"/>
+    </w:pPr>
+    <w:rPr>
+      <w:rFonts w:asciiTheme="majorHAnsi" w:hAnsiTheme="majorHAnsi"/>
+      <w:sz w:val="22"/>
     </w:rPr>
   </w:style>
 </w:styles>
@@ -3699,7 +4162,7 @@
 </file>
 
 <file path=customXml/itemProps1.xml><?xml version="1.0" encoding="utf-8"?>
-<ds:datastoreItem xmlns:ds="http://schemas.openxmlformats.org/officeDocument/2006/customXml" ds:itemID="{DD31DF91-9C67-4B96-86F2-5E1AEA80442B}">
+<ds:datastoreItem xmlns:ds="http://schemas.openxmlformats.org/officeDocument/2006/customXml" ds:itemID="{C3ECA071-1D30-4A2F-847E-7365C18E5EA8}">
   <ds:schemaRefs>
     <ds:schemaRef ds:uri="http://schemas.openxmlformats.org/officeDocument/2006/bibliography"/>
   </ds:schemaRefs>

</xml_diff>

<commit_message>
style: Cambia estilo de footnote y agrega ejemplo @kyber
</commit_message>
<xml_diff>
--- a/estilos/kyber.docx
+++ b/estilos/kyber.docx
@@ -774,16 +774,7 @@
             <w:rStyle w:val="Hyperlink"/>
             <w:noProof/>
           </w:rPr>
-          <w:t>Hea</w:t>
-        </w:r>
-        <w:bookmarkStart w:id="12" w:name="_GoBack"/>
-        <w:bookmarkEnd w:id="12"/>
-        <w:r>
-          <w:rPr>
-            <w:rStyle w:val="Hyperlink"/>
-            <w:noProof/>
-          </w:rPr>
-          <w:t>ding 3</w:t>
+          <w:t>Heading 3</w:t>
         </w:r>
         <w:r>
           <w:rPr>
@@ -937,7 +928,7 @@
         <w:noProof/>
         <w:sz w:val="16"/>
       </w:rPr>
-      <w:t>4</w:t>
+      <w:t>3</w:t>
     </w:r>
     <w:r>
       <w:rPr>
@@ -1119,14 +1110,11 @@
       <w:r>
         <w:t xml:space="preserve"> </w:t>
       </w:r>
-      <w:r>
-        <w:rPr>
-          <w:rFonts w:asciiTheme="majorHAnsi" w:hAnsiTheme="majorHAnsi"/>
-          <w:sz w:val="22"/>
-          <w:szCs w:val="22"/>
-        </w:rPr>
+      <w:bookmarkStart w:id="12" w:name="_GoBack"/>
+      <w:r>
         <w:t>Footnote Text.</w:t>
       </w:r>
+      <w:bookmarkEnd w:id="12"/>
     </w:p>
   </w:footnote>
 </w:footnotes>
@@ -2427,7 +2415,6 @@
   <w:style w:type="character" w:default="1" w:styleId="DefaultParagraphFont">
     <w:name w:val="Default Paragraph Font"/>
     <w:uiPriority w:val="1"/>
-    <w:semiHidden/>
     <w:unhideWhenUsed/>
   </w:style>
   <w:style w:type="table" w:default="1" w:styleId="TableNormal">
@@ -2600,6 +2587,11 @@
     <w:uiPriority w:val="9"/>
     <w:unhideWhenUsed/>
     <w:qFormat/>
+    <w:rsid w:val="008A376B"/>
+    <w:rPr>
+      <w:rFonts w:asciiTheme="majorHAnsi" w:hAnsiTheme="majorHAnsi"/>
+      <w:sz w:val="22"/>
+    </w:rPr>
   </w:style>
   <w:style w:type="table" w:customStyle="1" w:styleId="Table">
     <w:name w:val="Table"/>
@@ -4162,7 +4154,7 @@
 </file>
 
 <file path=customXml/itemProps1.xml><?xml version="1.0" encoding="utf-8"?>
-<ds:datastoreItem xmlns:ds="http://schemas.openxmlformats.org/officeDocument/2006/customXml" ds:itemID="{C3ECA071-1D30-4A2F-847E-7365C18E5EA8}">
+<ds:datastoreItem xmlns:ds="http://schemas.openxmlformats.org/officeDocument/2006/customXml" ds:itemID="{0F215C3A-5A5B-4EF4-8742-F7361576132A}">
   <ds:schemaRefs>
     <ds:schemaRef ds:uri="http://schemas.openxmlformats.org/officeDocument/2006/bibliography"/>
   </ds:schemaRefs>

</xml_diff>